<commit_message>
Extendend thesis outline and added research papers
</commit_message>
<xml_diff>
--- a/thesis/Outline.docx
+++ b/thesis/Outline.docx
@@ -8,6 +8,8 @@
           <w:b/>
         </w:rPr>
       </w:pPr>
+      <w:bookmarkStart w:id="0" w:name="_GoBack"/>
+      <w:bookmarkEnd w:id="0"/>
       <w:r>
         <w:rPr>
           <w:b/>
@@ -81,10 +83,22 @@
         <w:t xml:space="preserve"> auf mobilen Geräten möglichst verlässlich verwendbar machen zu können, bringt eine mobile App </w:t>
       </w:r>
       <w:r>
-        <w:t>Vorteile (Zugriff auf Device Features wie z.B. Adressbuch, Kalender, Sensoren</w:t>
-      </w:r>
-      <w:r>
-        <w:t xml:space="preserve"> und Filesystem), zumal man einem Benutzer nicht einen bestimmten Webbrowser „aufzwingen“ kann.</w:t>
+        <w:t xml:space="preserve">Vorteile </w:t>
+      </w:r>
+      <w:r>
+        <w:t xml:space="preserve">gegenüber einer Web-App im Browser </w:t>
+      </w:r>
+      <w:r>
+        <w:t>(Zugriff auf Device Features wie z.B. Adressbuch, Kalender, Sensoren</w:t>
+      </w:r>
+      <w:r>
+        <w:t xml:space="preserve"> und Filesystem), zumal man einem Benutzer </w:t>
+      </w:r>
+      <w:r>
+        <w:t>nur schlecht</w:t>
+      </w:r>
+      <w:r>
+        <w:t xml:space="preserve"> einen bestimmten Webbrowser „aufzwingen“ kann.</w:t>
       </w:r>
     </w:p>
     <w:p>
@@ -191,7 +205,32 @@
         <w:t>Problem</w:t>
       </w:r>
       <w:r>
-        <w:t>, dass sie nicht immer die aktuellste Technologie unterstützen</w:t>
+        <w:t xml:space="preserve">, dass sie nicht immer </w:t>
+      </w:r>
+      <w:r>
+        <w:t xml:space="preserve">den </w:t>
+      </w:r>
+      <w:proofErr w:type="spellStart"/>
+      <w:r>
+        <w:t>aktuellesten</w:t>
+      </w:r>
+      <w:proofErr w:type="spellEnd"/>
+      <w:r>
+        <w:t xml:space="preserve"> Entwicklungsstand </w:t>
+      </w:r>
+      <w:r>
+        <w:t>unterstützen</w:t>
+      </w:r>
+      <w:r>
+        <w:t xml:space="preserve">, da </w:t>
+      </w:r>
+      <w:proofErr w:type="spellStart"/>
+      <w:r>
+        <w:t>WebRTC</w:t>
+      </w:r>
+      <w:proofErr w:type="spellEnd"/>
+      <w:r>
+        <w:t xml:space="preserve"> ständig weiterentwickelt wird</w:t>
       </w:r>
     </w:p>
     <w:p>
@@ -302,13 +341,7 @@
         </w:numPr>
       </w:pPr>
       <w:r>
-        <w:t xml:space="preserve">Verschiedene Arten des </w:t>
-      </w:r>
-      <w:r>
-        <w:t xml:space="preserve">mobilen </w:t>
-      </w:r>
-      <w:r>
-        <w:t xml:space="preserve">App </w:t>
+        <w:t xml:space="preserve">Verschiedene Arten des mobilen App </w:t>
       </w:r>
       <w:proofErr w:type="spellStart"/>
       <w:r>
@@ -352,10 +385,7 @@
         </w:numPr>
       </w:pPr>
       <w:r>
-        <w:t>Web App</w:t>
-      </w:r>
-      <w:r>
-        <w:t xml:space="preserve"> </w:t>
+        <w:t xml:space="preserve">Web App </w:t>
       </w:r>
     </w:p>
     <w:p>
@@ -611,6 +641,43 @@
         </w:numPr>
       </w:pPr>
       <w:r>
+        <w:lastRenderedPageBreak/>
+        <w:t>Anwendungsmöglichkeiten</w:t>
+      </w:r>
+    </w:p>
+    <w:p>
+      <w:pPr>
+        <w:pStyle w:val="Listenabsatz"/>
+        <w:numPr>
+          <w:ilvl w:val="2"/>
+          <w:numId w:val="2"/>
+        </w:numPr>
+      </w:pPr>
+      <w:r>
+        <w:t>Echtzeitkommunikation</w:t>
+      </w:r>
+    </w:p>
+    <w:p>
+      <w:pPr>
+        <w:pStyle w:val="Listenabsatz"/>
+        <w:numPr>
+          <w:ilvl w:val="2"/>
+          <w:numId w:val="2"/>
+        </w:numPr>
+      </w:pPr>
+      <w:r>
+        <w:t>P2P-Filesharing</w:t>
+      </w:r>
+    </w:p>
+    <w:p>
+      <w:pPr>
+        <w:pStyle w:val="Listenabsatz"/>
+        <w:numPr>
+          <w:ilvl w:val="1"/>
+          <w:numId w:val="2"/>
+        </w:numPr>
+      </w:pPr>
+      <w:r>
         <w:t>Aktueller Entwicklungsstand, wer verwendet es schon?</w:t>
       </w:r>
     </w:p>
@@ -623,7 +690,6 @@
         </w:numPr>
       </w:pPr>
       <w:r>
-        <w:lastRenderedPageBreak/>
         <w:t>Vorteile</w:t>
       </w:r>
     </w:p>
@@ -755,6 +821,9 @@
       <w:r>
         <w:t xml:space="preserve"> </w:t>
       </w:r>
+      <w:r>
+        <w:t xml:space="preserve"> </w:t>
+      </w:r>
     </w:p>
     <w:p>
       <w:pPr>
@@ -773,13 +842,7 @@
       </w:r>
       <w:proofErr w:type="spellEnd"/>
       <w:r>
-        <w:t xml:space="preserve"> </w:t>
-      </w:r>
-      <w:r>
-        <w:t xml:space="preserve">auf mobilem Gerät </w:t>
-      </w:r>
-      <w:r>
-        <w:t>zu verwenden</w:t>
+        <w:t xml:space="preserve"> auf mobilem Gerät zu verwenden</w:t>
       </w:r>
     </w:p>
     <w:p>
@@ -791,13 +854,7 @@
         </w:numPr>
       </w:pPr>
       <w:r>
-        <w:t>Webanwendung im Browser (Browser-Support</w:t>
-      </w:r>
-      <w:r>
-        <w:t>?</w:t>
-      </w:r>
-      <w:r>
-        <w:t>)</w:t>
+        <w:t>Webanwendung im Browser (Browser-Support?)</w:t>
       </w:r>
     </w:p>
     <w:p>
@@ -848,6 +905,15 @@
       <w:r>
         <w:t xml:space="preserve"> (iOS/Android)</w:t>
       </w:r>
+      <w:r>
+        <w:t xml:space="preserve"> </w:t>
+      </w:r>
+      <w:r>
+        <w:sym w:font="Wingdings" w:char="F0E0"/>
+      </w:r>
+      <w:r>
+        <w:t xml:space="preserve"> Android würde funktionieren, iOS nicht</w:t>
+      </w:r>
     </w:p>
     <w:p>
       <w:pPr>
@@ -876,9 +942,257 @@
         <w:t>OpenWebRTC</w:t>
       </w:r>
       <w:proofErr w:type="spellEnd"/>
+    </w:p>
+    <w:p>
+      <w:pPr>
+        <w:rPr>
+          <w:b/>
+        </w:rPr>
+      </w:pPr>
+      <w:r>
+        <w:rPr>
+          <w:b/>
+        </w:rPr>
+        <w:t>Entwicklung</w:t>
+      </w:r>
+    </w:p>
+    <w:p>
+      <w:pPr>
+        <w:pStyle w:val="Listenabsatz"/>
+        <w:numPr>
+          <w:ilvl w:val="0"/>
+          <w:numId w:val="6"/>
+        </w:numPr>
+      </w:pPr>
+      <w:r>
+        <w:t>Aktueller Stand (was wurde in BA1 entwickelt)</w:t>
+      </w:r>
+    </w:p>
+    <w:p>
+      <w:pPr>
+        <w:pStyle w:val="Listenabsatz"/>
+        <w:numPr>
+          <w:ilvl w:val="1"/>
+          <w:numId w:val="6"/>
+        </w:numPr>
+        <w:rPr>
+          <w:b/>
+        </w:rPr>
+      </w:pPr>
+      <w:r>
+        <w:t>Kurzübersicht über den Prototyp</w:t>
+      </w:r>
+    </w:p>
+    <w:p>
+      <w:pPr>
+        <w:pStyle w:val="Listenabsatz"/>
+        <w:numPr>
+          <w:ilvl w:val="2"/>
+          <w:numId w:val="6"/>
+        </w:numPr>
+        <w:rPr>
+          <w:b/>
+        </w:rPr>
+      </w:pPr>
+      <w:r>
+        <w:t>Funktionsweise</w:t>
+      </w:r>
+      <w:r>
+        <w:t xml:space="preserve"> (Webanwendung, node.js Server, Verbindungsaufbau über </w:t>
+      </w:r>
+      <w:proofErr w:type="spellStart"/>
+      <w:r>
+        <w:t>WebSockets</w:t>
+      </w:r>
+      <w:proofErr w:type="spellEnd"/>
+      <w:r>
+        <w:t>)</w:t>
+      </w:r>
+    </w:p>
+    <w:p>
+      <w:pPr>
+        <w:pStyle w:val="Listenabsatz"/>
+        <w:numPr>
+          <w:ilvl w:val="2"/>
+          <w:numId w:val="6"/>
+        </w:numPr>
+        <w:rPr>
+          <w:b/>
+        </w:rPr>
+      </w:pPr>
+      <w:r>
+        <w:t>Stärken und Schwächen des Prototyps</w:t>
+      </w:r>
+    </w:p>
+    <w:p>
+      <w:pPr>
+        <w:pStyle w:val="Listenabsatz"/>
+        <w:numPr>
+          <w:ilvl w:val="0"/>
+          <w:numId w:val="6"/>
+        </w:numPr>
+        <w:rPr>
+          <w:b/>
+        </w:rPr>
+      </w:pPr>
+      <w:r>
+        <w:t>Was muss eine App können, um mit dem Prototyp-Server zusammenzuspielen?</w:t>
+      </w:r>
+    </w:p>
+    <w:p>
+      <w:pPr>
+        <w:pStyle w:val="Listenabsatz"/>
+        <w:numPr>
+          <w:ilvl w:val="1"/>
+          <w:numId w:val="6"/>
+        </w:numPr>
+        <w:rPr>
+          <w:b/>
+        </w:rPr>
+      </w:pPr>
+      <w:r>
+        <w:t xml:space="preserve">Lediglich die </w:t>
+      </w:r>
+      <w:proofErr w:type="spellStart"/>
+      <w:r>
+        <w:t>WebSocket</w:t>
+      </w:r>
+      <w:proofErr w:type="spellEnd"/>
+      <w:r>
+        <w:t xml:space="preserve">-Verbindung aufbauen und dann die </w:t>
+      </w:r>
+      <w:proofErr w:type="spellStart"/>
+      <w:r>
+        <w:t>WebRTC</w:t>
+      </w:r>
+      <w:proofErr w:type="spellEnd"/>
+      <w:r>
+        <w:t>-</w:t>
+      </w:r>
+      <w:proofErr w:type="spellStart"/>
+      <w:r>
+        <w:t>Signalling</w:t>
+      </w:r>
+      <w:proofErr w:type="spellEnd"/>
+      <w:r>
+        <w:t>-Funktionen aufrufen</w:t>
+      </w:r>
+    </w:p>
+    <w:p>
+      <w:pPr>
+        <w:pStyle w:val="Listenabsatz"/>
+        <w:numPr>
+          <w:ilvl w:val="1"/>
+          <w:numId w:val="6"/>
+        </w:numPr>
+        <w:rPr>
+          <w:b/>
+        </w:rPr>
+      </w:pPr>
+      <w:r>
+        <w:t xml:space="preserve">Bei einer Cross </w:t>
+      </w:r>
+      <w:proofErr w:type="spellStart"/>
+      <w:r>
+        <w:t>Platform</w:t>
+      </w:r>
+      <w:proofErr w:type="spellEnd"/>
+      <w:r>
+        <w:t xml:space="preserve"> App kann derselbe JavaScript-Code verwendet werden, der </w:t>
+      </w:r>
+      <w:r>
+        <w:t>für die Webanwendung entwickelt wurde</w:t>
+      </w:r>
       <w:r>
         <w:t xml:space="preserve"> </w:t>
       </w:r>
+      <w:r>
+        <w:sym w:font="Wingdings" w:char="F0E0"/>
+      </w:r>
+      <w:r>
+        <w:t xml:space="preserve"> minimaler Entwicklungsaufwand in diesem Fall</w:t>
+      </w:r>
+    </w:p>
+    <w:p>
+      <w:pPr>
+        <w:pStyle w:val="Listenabsatz"/>
+        <w:numPr>
+          <w:ilvl w:val="1"/>
+          <w:numId w:val="6"/>
+        </w:numPr>
+        <w:rPr>
+          <w:b/>
+        </w:rPr>
+      </w:pPr>
+      <w:r>
+        <w:t>Hauptaufgabe ist somit das richtige Setup des Frameworks</w:t>
+      </w:r>
+    </w:p>
+    <w:p>
+      <w:pPr>
+        <w:pStyle w:val="Listenabsatz"/>
+        <w:numPr>
+          <w:ilvl w:val="0"/>
+          <w:numId w:val="6"/>
+        </w:numPr>
+        <w:rPr>
+          <w:b/>
+        </w:rPr>
+      </w:pPr>
+      <w:r>
+        <w:t>Beschreibung der Entwicklung für die jeweiligen Apps</w:t>
+      </w:r>
+    </w:p>
+    <w:p>
+      <w:pPr>
+        <w:pStyle w:val="Listenabsatz"/>
+        <w:numPr>
+          <w:ilvl w:val="1"/>
+          <w:numId w:val="6"/>
+        </w:numPr>
+        <w:rPr>
+          <w:b/>
+        </w:rPr>
+      </w:pPr>
+      <w:proofErr w:type="spellStart"/>
+      <w:r>
+        <w:t>WebView</w:t>
+      </w:r>
+      <w:proofErr w:type="spellEnd"/>
+    </w:p>
+    <w:p>
+      <w:pPr>
+        <w:pStyle w:val="Listenabsatz"/>
+        <w:numPr>
+          <w:ilvl w:val="1"/>
+          <w:numId w:val="6"/>
+        </w:numPr>
+        <w:rPr>
+          <w:b/>
+        </w:rPr>
+      </w:pPr>
+      <w:proofErr w:type="spellStart"/>
+      <w:r>
+        <w:t>Crosswalk</w:t>
+      </w:r>
+      <w:proofErr w:type="spellEnd"/>
+    </w:p>
+    <w:p>
+      <w:pPr>
+        <w:pStyle w:val="Listenabsatz"/>
+        <w:numPr>
+          <w:ilvl w:val="1"/>
+          <w:numId w:val="6"/>
+        </w:numPr>
+        <w:rPr>
+          <w:b/>
+        </w:rPr>
+      </w:pPr>
+      <w:proofErr w:type="spellStart"/>
+      <w:r>
+        <w:t>OpenWebRTC</w:t>
+      </w:r>
+      <w:proofErr w:type="spellEnd"/>
     </w:p>
     <w:p>
       <w:pPr>
@@ -905,18 +1219,16 @@
         <w:t xml:space="preserve">Vergleich </w:t>
       </w:r>
       <w:r>
-        <w:t>der Verwendungsmöglichkeiten von Cross-</w:t>
-      </w:r>
-      <w:proofErr w:type="spellStart"/>
-      <w:r>
-        <w:t>Platform</w:t>
-      </w:r>
-      <w:proofErr w:type="spellEnd"/>
-      <w:r>
-        <w:t xml:space="preserve"> App </w:t>
+        <w:t xml:space="preserve">der </w:t>
+      </w:r>
+      <w:r>
+        <w:t xml:space="preserve">drei Apps </w:t>
       </w:r>
       <w:r>
         <w:t>hinsichtlich</w:t>
+      </w:r>
+      <w:r>
+        <w:t xml:space="preserve"> (vorläufig)</w:t>
       </w:r>
     </w:p>
     <w:p>
@@ -928,7 +1240,7 @@
         </w:numPr>
       </w:pPr>
       <w:r>
-        <w:t>UX</w:t>
+        <w:t>Setup Framework</w:t>
       </w:r>
     </w:p>
     <w:p>
@@ -940,7 +1252,7 @@
         </w:numPr>
       </w:pPr>
       <w:r>
-        <w:t>Tools</w:t>
+        <w:t>Umsetzungsdauer</w:t>
       </w:r>
     </w:p>
     <w:p>
@@ -952,7 +1264,10 @@
         </w:numPr>
       </w:pPr>
       <w:r>
-        <w:t>Größe und Speicherbedarf der App</w:t>
+        <w:t>UX</w:t>
+      </w:r>
+      <w:r>
+        <w:t xml:space="preserve"> (Navigationselemente, …)</w:t>
       </w:r>
     </w:p>
     <w:p>
@@ -964,7 +1279,19 @@
         </w:numPr>
       </w:pPr>
       <w:r>
-        <w:t>Umsetzungsdauer</w:t>
+        <w:lastRenderedPageBreak/>
+        <w:t>Tools</w:t>
+      </w:r>
+      <w:r>
+        <w:t xml:space="preserve"> (wie einfach kann ich mit diesem Framework eine App generieren/</w:t>
+      </w:r>
+      <w:proofErr w:type="spellStart"/>
+      <w:r>
+        <w:t>deployen</w:t>
+      </w:r>
+      <w:proofErr w:type="spellEnd"/>
+      <w:r>
+        <w:t>)</w:t>
       </w:r>
     </w:p>
     <w:p>
@@ -976,7 +1303,7 @@
         </w:numPr>
       </w:pPr>
       <w:r>
-        <w:t>(Setup Framework)</w:t>
+        <w:t>Größe und Speicherbedarf der App</w:t>
       </w:r>
     </w:p>
     <w:p>
@@ -988,12 +1315,7 @@
         </w:numPr>
       </w:pPr>
       <w:r>
-        <w:t>Zugriff auf Device Fea</w:t>
-      </w:r>
-      <w:bookmarkStart w:id="0" w:name="_GoBack"/>
-      <w:bookmarkEnd w:id="0"/>
-      <w:r>
-        <w:t>tures</w:t>
+        <w:t>Zugriff auf Device Features</w:t>
       </w:r>
     </w:p>
     <w:p>
@@ -1084,55 +1406,1711 @@
       </w:r>
       <w:proofErr w:type="spellEnd"/>
     </w:p>
-    <w:p/>
     <w:p>
       <w:pPr>
         <w:rPr>
           <w:b/>
-        </w:rPr>
-      </w:pPr>
-      <w:proofErr w:type="spellStart"/>
+          <w:lang w:val="en-US"/>
+        </w:rPr>
+      </w:pPr>
       <w:r>
         <w:rPr>
           <w:b/>
-        </w:rPr>
-        <w:t>Sources</w:t>
-      </w:r>
-      <w:proofErr w:type="spellEnd"/>
-      <w:r>
+          <w:lang w:val="en-US"/>
+        </w:rPr>
+        <w:br w:type="page"/>
+      </w:r>
+    </w:p>
+    <w:p>
+      <w:pPr>
         <w:rPr>
           <w:b/>
-        </w:rPr>
-        <w:t>:</w:t>
-      </w:r>
-    </w:p>
-    <w:p>
-      <w:pPr>
-        <w:rPr>
-          <w:lang w:val="en-US"/>
-        </w:rPr>
-      </w:pPr>
-      <w:r>
-        <w:rPr>
-          <w:lang w:val="en-US"/>
-        </w:rPr>
-        <w:t>Hybrid Vs Cross-Platform Vs Native Application Development</w:t>
-      </w:r>
-      <w:r>
-        <w:rPr>
-          <w:lang w:val="en-US"/>
-        </w:rPr>
-        <w:br/>
-      </w:r>
-      <w:hyperlink r:id="rId7" w:history="1">
+          <w:lang w:val="en-US"/>
+        </w:rPr>
+      </w:pPr>
+      <w:r>
+        <w:rPr>
+          <w:b/>
+          <w:lang w:val="en-US"/>
+        </w:rPr>
+        <w:lastRenderedPageBreak/>
+        <w:t>Sources (</w:t>
+      </w:r>
+      <w:proofErr w:type="spellStart"/>
+      <w:r>
+        <w:rPr>
+          <w:b/>
+          <w:lang w:val="en-US"/>
+        </w:rPr>
+        <w:t>vorläufig</w:t>
+      </w:r>
+      <w:proofErr w:type="spellEnd"/>
+      <w:r>
+        <w:rPr>
+          <w:b/>
+          <w:lang w:val="en-US"/>
+        </w:rPr>
+        <w:t>)</w:t>
+      </w:r>
+    </w:p>
+    <w:p>
+      <w:pPr>
+        <w:rPr>
+          <w:i/>
+          <w:lang w:val="en-US"/>
+        </w:rPr>
+      </w:pPr>
+      <w:r>
+        <w:rPr>
+          <w:i/>
+          <w:lang w:val="en-US"/>
+        </w:rPr>
+        <w:t>Book</w:t>
+      </w:r>
+    </w:p>
+    <w:p>
+      <w:pPr>
+        <w:ind w:left="340" w:hanging="340"/>
+        <w:rPr>
+          <w:lang w:val="en-US"/>
+        </w:rPr>
+      </w:pPr>
+      <w:r>
+        <w:rPr>
+          <w:lang w:val="en-US"/>
+        </w:rPr>
+        <w:t xml:space="preserve">Loreto, S &amp; Romano SP, 2014, </w:t>
+      </w:r>
+      <w:r>
+        <w:rPr>
+          <w:i/>
+          <w:lang w:val="en-US"/>
+        </w:rPr>
+        <w:t xml:space="preserve">Real-Time Communication with </w:t>
+      </w:r>
+      <w:proofErr w:type="spellStart"/>
+      <w:r>
+        <w:rPr>
+          <w:i/>
+          <w:lang w:val="en-US"/>
+        </w:rPr>
+        <w:t>WebRTC</w:t>
+      </w:r>
+      <w:proofErr w:type="spellEnd"/>
+      <w:r>
+        <w:rPr>
+          <w:lang w:val="en-US"/>
+        </w:rPr>
+        <w:t xml:space="preserve">, 1st </w:t>
+      </w:r>
+      <w:proofErr w:type="spellStart"/>
+      <w:proofErr w:type="gramStart"/>
+      <w:r>
+        <w:rPr>
+          <w:lang w:val="en-US"/>
+        </w:rPr>
+        <w:t>edn</w:t>
+      </w:r>
+      <w:proofErr w:type="spellEnd"/>
+      <w:r>
+        <w:rPr>
+          <w:lang w:val="en-US"/>
+        </w:rPr>
+        <w:t>.,</w:t>
+      </w:r>
+      <w:proofErr w:type="gramEnd"/>
+      <w:r>
+        <w:rPr>
+          <w:lang w:val="en-US"/>
+        </w:rPr>
+        <w:t xml:space="preserve"> O’Reilly Media, Sebastopol. </w:t>
+      </w:r>
+      <w:r>
+        <w:rPr>
+          <w:lang w:val="en-US"/>
+        </w:rPr>
+        <w:t xml:space="preserve">ISBN: </w:t>
+      </w:r>
+      <w:bookmarkStart w:id="1" w:name="OLE_LINK2"/>
+      <w:bookmarkStart w:id="2" w:name="OLE_LINK3"/>
+      <w:bookmarkStart w:id="3" w:name="OLE_LINK1"/>
+      <w:r>
+        <w:rPr>
+          <w:lang w:val="en-US"/>
+        </w:rPr>
+        <w:t>978-1-449-37187-6</w:t>
+      </w:r>
+      <w:bookmarkEnd w:id="1"/>
+      <w:bookmarkEnd w:id="2"/>
+      <w:r>
+        <w:rPr>
+          <w:lang w:val="en-US"/>
+        </w:rPr>
+        <w:t>.</w:t>
+      </w:r>
+      <w:bookmarkEnd w:id="3"/>
+    </w:p>
+    <w:p>
+      <w:pPr>
+        <w:rPr>
+          <w:i/>
+          <w:lang w:val="en-US"/>
+        </w:rPr>
+      </w:pPr>
+      <w:r>
+        <w:rPr>
+          <w:i/>
+          <w:lang w:val="en-US"/>
+        </w:rPr>
+        <w:t>Paper</w:t>
+      </w:r>
+    </w:p>
+    <w:p>
+      <w:pPr>
+        <w:ind w:left="340" w:hanging="340"/>
+        <w:rPr>
+          <w:lang w:val="en-US"/>
+        </w:rPr>
+      </w:pPr>
+      <w:proofErr w:type="gramStart"/>
+      <w:r>
+        <w:rPr>
+          <w:lang w:val="en-US"/>
+        </w:rPr>
+        <w:t xml:space="preserve">Angulo E &amp; </w:t>
+      </w:r>
+      <w:proofErr w:type="spellStart"/>
+      <w:r>
+        <w:rPr>
+          <w:lang w:val="en-US"/>
+        </w:rPr>
+        <w:t>Ferre</w:t>
+      </w:r>
+      <w:proofErr w:type="spellEnd"/>
+      <w:r>
+        <w:rPr>
+          <w:lang w:val="en-US"/>
+        </w:rPr>
+        <w:t xml:space="preserve"> X, 2014, ‘</w:t>
+      </w:r>
+      <w:r>
+        <w:rPr>
+          <w:lang w:val="en-US"/>
+        </w:rPr>
+        <w:t>A Case Study on Cross-Platform Development Frameworks for Mobile Applications and UX</w:t>
+      </w:r>
+      <w:r>
+        <w:rPr>
+          <w:lang w:val="en-US"/>
+        </w:rPr>
+        <w:t>’.</w:t>
+      </w:r>
+      <w:proofErr w:type="gramEnd"/>
+      <w:r>
+        <w:rPr>
+          <w:lang w:val="en-US"/>
+        </w:rPr>
+        <w:t xml:space="preserve"> </w:t>
+      </w:r>
+      <w:proofErr w:type="spellStart"/>
+      <w:proofErr w:type="gramStart"/>
+      <w:r>
+        <w:rPr>
+          <w:lang w:val="en-US"/>
+        </w:rPr>
+        <w:t>doi</w:t>
+      </w:r>
+      <w:proofErr w:type="spellEnd"/>
+      <w:proofErr w:type="gramEnd"/>
+      <w:r>
+        <w:rPr>
+          <w:lang w:val="en-US"/>
+        </w:rPr>
+        <w:t xml:space="preserve">: </w:t>
+      </w:r>
+      <w:r>
+        <w:rPr>
+          <w:lang w:val="en-US"/>
+        </w:rPr>
+        <w:t>10.1145/2662253.2662280</w:t>
+      </w:r>
+    </w:p>
+    <w:p>
+      <w:pPr>
+        <w:ind w:left="340" w:hanging="340"/>
+        <w:rPr>
+          <w:lang w:val="en-US"/>
+        </w:rPr>
+      </w:pPr>
+      <w:proofErr w:type="spellStart"/>
+      <w:r>
+        <w:rPr>
+          <w:lang w:val="en-US"/>
+        </w:rPr>
+        <w:t>Bertin</w:t>
+      </w:r>
+      <w:proofErr w:type="spellEnd"/>
+      <w:r>
+        <w:rPr>
+          <w:lang w:val="en-US"/>
+        </w:rPr>
+        <w:t xml:space="preserve"> E, </w:t>
+      </w:r>
+      <w:proofErr w:type="spellStart"/>
+      <w:r>
+        <w:rPr>
+          <w:lang w:val="en-US"/>
+        </w:rPr>
+        <w:t>Cubaud</w:t>
+      </w:r>
+      <w:proofErr w:type="spellEnd"/>
+      <w:r>
+        <w:rPr>
+          <w:lang w:val="en-US"/>
+        </w:rPr>
+        <w:t xml:space="preserve"> S, </w:t>
+      </w:r>
+      <w:proofErr w:type="spellStart"/>
+      <w:r>
+        <w:rPr>
+          <w:lang w:val="en-US"/>
+        </w:rPr>
+        <w:t>Tuffin</w:t>
+      </w:r>
+      <w:proofErr w:type="spellEnd"/>
+      <w:r>
+        <w:rPr>
+          <w:lang w:val="en-US"/>
+        </w:rPr>
+        <w:t xml:space="preserve"> S &amp; </w:t>
+      </w:r>
+      <w:proofErr w:type="spellStart"/>
+      <w:r>
+        <w:rPr>
+          <w:lang w:val="en-US"/>
+        </w:rPr>
+        <w:t>Cazeaux</w:t>
+      </w:r>
+      <w:proofErr w:type="spellEnd"/>
+      <w:r>
+        <w:rPr>
+          <w:lang w:val="en-US"/>
+        </w:rPr>
+        <w:t xml:space="preserve"> S 2013, ‘</w:t>
+      </w:r>
+      <w:proofErr w:type="spellStart"/>
+      <w:r>
+        <w:rPr>
+          <w:lang w:val="en-US"/>
+        </w:rPr>
+        <w:t>WebRTC</w:t>
+      </w:r>
+      <w:proofErr w:type="spellEnd"/>
+      <w:r>
+        <w:rPr>
+          <w:lang w:val="en-US"/>
+        </w:rPr>
+        <w:t xml:space="preserve">, the day after‘. </w:t>
+      </w:r>
+      <w:proofErr w:type="gramStart"/>
+      <w:r>
+        <w:rPr>
+          <w:lang w:val="en-US"/>
+        </w:rPr>
+        <w:t xml:space="preserve">In </w:t>
+      </w:r>
+      <w:r>
+        <w:rPr>
+          <w:i/>
+          <w:lang w:val="en-US"/>
+        </w:rPr>
+        <w:t>17th International Conference on Intelligence in Next Generation Networks (ICIN).</w:t>
+      </w:r>
+      <w:proofErr w:type="gramEnd"/>
+      <w:r>
+        <w:rPr>
+          <w:i/>
+          <w:lang w:val="en-US"/>
+        </w:rPr>
+        <w:t xml:space="preserve"> </w:t>
+      </w:r>
+      <w:proofErr w:type="gramStart"/>
+      <w:r>
+        <w:rPr>
+          <w:lang w:val="en-US"/>
+        </w:rPr>
+        <w:t>IEEE.</w:t>
+      </w:r>
+      <w:proofErr w:type="gramEnd"/>
+      <w:r>
+        <w:rPr>
+          <w:lang w:val="en-US"/>
+        </w:rPr>
+        <w:t xml:space="preserve"> ISBN: 978-1-4799-0980-3. </w:t>
+      </w:r>
+      <w:proofErr w:type="spellStart"/>
+      <w:proofErr w:type="gramStart"/>
+      <w:r>
+        <w:rPr>
+          <w:lang w:val="en-US"/>
+        </w:rPr>
+        <w:t>doi</w:t>
+      </w:r>
+      <w:proofErr w:type="spellEnd"/>
+      <w:proofErr w:type="gramEnd"/>
+      <w:r>
+        <w:rPr>
+          <w:lang w:val="en-US"/>
+        </w:rPr>
+        <w:t>: 10.1109/ICIN.2013.6670893</w:t>
+      </w:r>
+    </w:p>
+    <w:p>
+      <w:pPr>
+        <w:ind w:left="340" w:hanging="340"/>
+        <w:rPr>
+          <w:lang w:val="en-US"/>
+        </w:rPr>
+      </w:pPr>
+      <w:proofErr w:type="spellStart"/>
+      <w:r>
+        <w:rPr>
+          <w:lang w:val="en-US"/>
+        </w:rPr>
+        <w:t>Charkaoui</w:t>
+      </w:r>
+      <w:proofErr w:type="spellEnd"/>
+      <w:r>
+        <w:rPr>
+          <w:lang w:val="en-US"/>
+        </w:rPr>
+        <w:t xml:space="preserve"> S, </w:t>
+      </w:r>
+      <w:proofErr w:type="spellStart"/>
+      <w:r>
+        <w:rPr>
+          <w:lang w:val="en-US"/>
+        </w:rPr>
+        <w:t>Adraoui</w:t>
+      </w:r>
+      <w:proofErr w:type="spellEnd"/>
+      <w:r>
+        <w:rPr>
+          <w:lang w:val="en-US"/>
+        </w:rPr>
+        <w:t xml:space="preserve"> Z &amp; </w:t>
+      </w:r>
+      <w:proofErr w:type="spellStart"/>
+      <w:r>
+        <w:rPr>
+          <w:lang w:val="en-US"/>
+        </w:rPr>
+        <w:t>Benlahmar</w:t>
+      </w:r>
+      <w:proofErr w:type="spellEnd"/>
+      <w:r>
+        <w:rPr>
+          <w:lang w:val="en-US"/>
+        </w:rPr>
+        <w:t xml:space="preserve"> EH, 2014, ‘</w:t>
+      </w:r>
+      <w:r>
+        <w:rPr>
+          <w:lang w:val="en-US"/>
+        </w:rPr>
+        <w:t>Cross-platform mobile development approaches</w:t>
+      </w:r>
+      <w:r>
+        <w:rPr>
+          <w:lang w:val="en-US"/>
+        </w:rPr>
+        <w:t xml:space="preserve">’. </w:t>
+      </w:r>
+      <w:proofErr w:type="spellStart"/>
+      <w:proofErr w:type="gramStart"/>
+      <w:r>
+        <w:rPr>
+          <w:lang w:val="en-US"/>
+        </w:rPr>
+        <w:t>doi</w:t>
+      </w:r>
+      <w:proofErr w:type="spellEnd"/>
+      <w:proofErr w:type="gramEnd"/>
+      <w:r>
+        <w:rPr>
+          <w:lang w:val="en-US"/>
+        </w:rPr>
+        <w:t xml:space="preserve">: </w:t>
+      </w:r>
+      <w:r>
+        <w:rPr>
+          <w:lang w:val="en-US"/>
+        </w:rPr>
+        <w:t>10.1109/CIST.2014.7016616</w:t>
+      </w:r>
+    </w:p>
+    <w:p>
+      <w:pPr>
+        <w:ind w:left="340" w:hanging="340"/>
+        <w:rPr>
+          <w:lang w:val="en-US"/>
+        </w:rPr>
+      </w:pPr>
+      <w:proofErr w:type="spellStart"/>
+      <w:r>
+        <w:rPr>
+          <w:lang w:val="en-US"/>
+        </w:rPr>
+        <w:t>Charland</w:t>
+      </w:r>
+      <w:proofErr w:type="spellEnd"/>
+      <w:r>
+        <w:rPr>
+          <w:lang w:val="en-US"/>
+        </w:rPr>
+        <w:t xml:space="preserve"> A &amp; Leroux B, 2011, ‘</w:t>
+      </w:r>
+      <w:r>
+        <w:rPr>
+          <w:lang w:val="en-US"/>
+        </w:rPr>
+        <w:t>Mobile Application Development: Web vs. Native</w:t>
+      </w:r>
+      <w:r>
+        <w:rPr>
+          <w:lang w:val="en-US"/>
+        </w:rPr>
+        <w:t xml:space="preserve">’. </w:t>
+      </w:r>
+      <w:proofErr w:type="spellStart"/>
+      <w:proofErr w:type="gramStart"/>
+      <w:r>
+        <w:rPr>
+          <w:lang w:val="en-US"/>
+        </w:rPr>
+        <w:t>doi</w:t>
+      </w:r>
+      <w:proofErr w:type="spellEnd"/>
+      <w:proofErr w:type="gramEnd"/>
+      <w:r>
+        <w:rPr>
+          <w:lang w:val="en-US"/>
+        </w:rPr>
+        <w:t xml:space="preserve">: </w:t>
+      </w:r>
+      <w:r>
+        <w:rPr>
+          <w:lang w:val="en-US"/>
+        </w:rPr>
+        <w:t>10.1145/1941487.1941504</w:t>
+      </w:r>
+    </w:p>
+    <w:p>
+      <w:pPr>
+        <w:ind w:left="340" w:hanging="340"/>
+        <w:rPr>
+          <w:lang w:val="en-US"/>
+        </w:rPr>
+      </w:pPr>
+      <w:proofErr w:type="spellStart"/>
+      <w:proofErr w:type="gramStart"/>
+      <w:r>
+        <w:rPr>
+          <w:lang w:val="en-US"/>
+        </w:rPr>
+        <w:t>Choudhary</w:t>
+      </w:r>
+      <w:proofErr w:type="spellEnd"/>
+      <w:r>
+        <w:rPr>
+          <w:lang w:val="en-US"/>
+        </w:rPr>
+        <w:t xml:space="preserve"> SR, Prasad M &amp; </w:t>
+      </w:r>
+      <w:proofErr w:type="spellStart"/>
+      <w:r>
+        <w:rPr>
+          <w:lang w:val="en-US"/>
+        </w:rPr>
+        <w:t>Orso</w:t>
+      </w:r>
+      <w:proofErr w:type="spellEnd"/>
+      <w:r>
+        <w:rPr>
+          <w:lang w:val="en-US"/>
+        </w:rPr>
+        <w:t xml:space="preserve"> A, 2014, ‘</w:t>
+      </w:r>
+      <w:r>
+        <w:rPr>
+          <w:lang w:val="en-US"/>
+        </w:rPr>
+        <w:t>Cross-Platform Feature Matching for Web Applications</w:t>
+      </w:r>
+      <w:r>
+        <w:rPr>
+          <w:lang w:val="en-US"/>
+        </w:rPr>
+        <w:t>’.</w:t>
+      </w:r>
+      <w:proofErr w:type="gramEnd"/>
+      <w:r>
+        <w:rPr>
+          <w:lang w:val="en-US"/>
+        </w:rPr>
+        <w:t xml:space="preserve"> </w:t>
+      </w:r>
+      <w:proofErr w:type="spellStart"/>
+      <w:proofErr w:type="gramStart"/>
+      <w:r>
+        <w:rPr>
+          <w:lang w:val="en-US"/>
+        </w:rPr>
+        <w:t>doi</w:t>
+      </w:r>
+      <w:proofErr w:type="spellEnd"/>
+      <w:proofErr w:type="gramEnd"/>
+      <w:r>
+        <w:rPr>
+          <w:lang w:val="en-US"/>
+        </w:rPr>
+        <w:t xml:space="preserve">: </w:t>
+      </w:r>
+      <w:r>
+        <w:rPr>
+          <w:lang w:val="en-US"/>
+        </w:rPr>
+        <w:t>10.1145/2610384.2610409</w:t>
+      </w:r>
+    </w:p>
+    <w:p>
+      <w:pPr>
+        <w:ind w:left="340" w:hanging="340"/>
+        <w:rPr>
+          <w:lang w:val="en-US"/>
+        </w:rPr>
+      </w:pPr>
+      <w:proofErr w:type="spellStart"/>
+      <w:r>
+        <w:rPr>
+          <w:lang w:val="en-US"/>
+        </w:rPr>
+        <w:t>Ciman</w:t>
+      </w:r>
+      <w:proofErr w:type="spellEnd"/>
+      <w:r>
+        <w:rPr>
+          <w:lang w:val="en-US"/>
+        </w:rPr>
+        <w:t xml:space="preserve"> M, </w:t>
+      </w:r>
+      <w:proofErr w:type="spellStart"/>
+      <w:r>
+        <w:rPr>
+          <w:lang w:val="en-US"/>
+        </w:rPr>
+        <w:t>Gaggi</w:t>
+      </w:r>
+      <w:proofErr w:type="spellEnd"/>
+      <w:r>
+        <w:rPr>
+          <w:lang w:val="en-US"/>
+        </w:rPr>
+        <w:t xml:space="preserve"> O &amp; Gonzo N 2014, ‘Cross-Platform Mobile Development: A Study on Apps with Animations‘. </w:t>
+      </w:r>
+      <w:proofErr w:type="gramStart"/>
+      <w:r>
+        <w:rPr>
+          <w:lang w:val="en-US"/>
+        </w:rPr>
+        <w:t xml:space="preserve">In </w:t>
+      </w:r>
+      <w:r>
+        <w:rPr>
+          <w:rStyle w:val="Hervorhebung"/>
+          <w:lang w:val="en-US"/>
+        </w:rPr>
+        <w:t>Proceedings of the 29th Annual ACM Symposium on Applied Computing</w:t>
+      </w:r>
+      <w:r>
+        <w:rPr>
+          <w:lang w:val="en-US"/>
+        </w:rPr>
+        <w:t xml:space="preserve"> (SAC '14).</w:t>
+      </w:r>
+      <w:proofErr w:type="gramEnd"/>
+      <w:r>
+        <w:rPr>
+          <w:lang w:val="en-US"/>
+        </w:rPr>
+        <w:t xml:space="preserve"> ACM, New York, NY, USA, 757-759. ISBN: 978-1-4503-2469-4. </w:t>
+      </w:r>
+      <w:proofErr w:type="spellStart"/>
+      <w:proofErr w:type="gramStart"/>
+      <w:r>
+        <w:rPr>
+          <w:lang w:val="en-US"/>
+        </w:rPr>
+        <w:t>doi</w:t>
+      </w:r>
+      <w:proofErr w:type="spellEnd"/>
+      <w:proofErr w:type="gramEnd"/>
+      <w:r>
+        <w:rPr>
+          <w:lang w:val="en-US"/>
+        </w:rPr>
+        <w:t>: 10.1145/2554850.2555104</w:t>
+      </w:r>
+    </w:p>
+    <w:p>
+      <w:pPr>
+        <w:ind w:left="340" w:hanging="340"/>
+        <w:rPr>
+          <w:lang w:val="en-US"/>
+        </w:rPr>
+      </w:pPr>
+      <w:proofErr w:type="spellStart"/>
+      <w:r>
+        <w:rPr>
+          <w:lang w:val="en-US"/>
+        </w:rPr>
+        <w:t>Friberg</w:t>
+      </w:r>
+      <w:proofErr w:type="spellEnd"/>
+      <w:r>
+        <w:rPr>
+          <w:lang w:val="en-US"/>
+        </w:rPr>
+        <w:t xml:space="preserve"> J, 2014, ‘</w:t>
+      </w:r>
+      <w:r>
+        <w:rPr>
+          <w:lang w:val="en-US"/>
+        </w:rPr>
+        <w:t>Evaluation of cross-platform development for mobile devices</w:t>
+      </w:r>
+      <w:r>
+        <w:rPr>
+          <w:lang w:val="en-US"/>
+        </w:rPr>
+        <w:t xml:space="preserve">’. </w:t>
+      </w:r>
+      <w:hyperlink r:id="rId9" w:history="1">
         <w:r>
           <w:rPr>
             <w:rStyle w:val="Hyperlink"/>
             <w:lang w:val="en-US"/>
           </w:rPr>
-          <w:t>http://www.blog.provab.co.in/hybrid-vs-cross-platform-vs-native-application-development/</w:t>
+          <w:t>http://www.diva-portal.se/smash/get/diva2:691708/FULLTEXT01.pdf</w:t>
         </w:r>
       </w:hyperlink>
+      <w:r>
+        <w:rPr>
+          <w:lang w:val="en-US"/>
+        </w:rPr>
+        <w:t xml:space="preserve"> </w:t>
+      </w:r>
+    </w:p>
+    <w:p>
+      <w:pPr>
+        <w:ind w:left="340" w:hanging="340"/>
+      </w:pPr>
+      <w:proofErr w:type="spellStart"/>
+      <w:r>
+        <w:rPr>
+          <w:lang w:val="en-US"/>
+        </w:rPr>
+        <w:t>Grégoire</w:t>
+      </w:r>
+      <w:proofErr w:type="spellEnd"/>
+      <w:r>
+        <w:rPr>
+          <w:lang w:val="en-US"/>
+        </w:rPr>
+        <w:t>, JC 2015, ‘On Embedded Real Time Media Communications‘</w:t>
+      </w:r>
+      <w:r>
+        <w:rPr>
+          <w:i/>
+          <w:lang w:val="en-US"/>
+        </w:rPr>
+        <w:t xml:space="preserve">. </w:t>
+      </w:r>
+      <w:proofErr w:type="gramStart"/>
+      <w:r>
+        <w:rPr>
+          <w:lang w:val="en-US"/>
+        </w:rPr>
+        <w:t xml:space="preserve">In </w:t>
+      </w:r>
+      <w:r>
+        <w:rPr>
+          <w:rStyle w:val="Hervorhebung"/>
+          <w:lang w:val="en-US"/>
+        </w:rPr>
+        <w:t>Proceedings of the 1st Workshop on All-Web Real-Time Systems</w:t>
+      </w:r>
+      <w:r>
+        <w:rPr>
+          <w:lang w:val="en-US"/>
+        </w:rPr>
+        <w:t xml:space="preserve"> (</w:t>
+      </w:r>
+      <w:proofErr w:type="spellStart"/>
+      <w:r>
+        <w:rPr>
+          <w:lang w:val="en-US"/>
+        </w:rPr>
+        <w:t>AWeS</w:t>
+      </w:r>
+      <w:proofErr w:type="spellEnd"/>
+      <w:r>
+        <w:rPr>
+          <w:lang w:val="en-US"/>
+        </w:rPr>
+        <w:t xml:space="preserve"> '15).</w:t>
+      </w:r>
+      <w:proofErr w:type="gramEnd"/>
+      <w:r>
+        <w:rPr>
+          <w:lang w:val="en-US"/>
+        </w:rPr>
+        <w:t xml:space="preserve"> </w:t>
+      </w:r>
+      <w:r>
+        <w:t xml:space="preserve">ACM, New York, NY, USA, </w:t>
+      </w:r>
+      <w:proofErr w:type="spellStart"/>
+      <w:r>
+        <w:t>Article</w:t>
+      </w:r>
+      <w:proofErr w:type="spellEnd"/>
+      <w:r>
+        <w:t xml:space="preserve"> 7 , 4 </w:t>
+      </w:r>
+      <w:proofErr w:type="spellStart"/>
+      <w:r>
+        <w:t>pages</w:t>
+      </w:r>
+      <w:proofErr w:type="spellEnd"/>
+      <w:r>
+        <w:t xml:space="preserve">. ISBN: 978-1-4503-3477-8. </w:t>
+      </w:r>
+      <w:proofErr w:type="spellStart"/>
+      <w:r>
+        <w:t>doi</w:t>
+      </w:r>
+      <w:proofErr w:type="spellEnd"/>
+      <w:r>
+        <w:t>: 10.1145/2749215.2749224</w:t>
+      </w:r>
+    </w:p>
+    <w:p>
+      <w:pPr>
+        <w:ind w:left="340" w:hanging="340"/>
+        <w:rPr>
+          <w:lang w:val="en-US"/>
+        </w:rPr>
+      </w:pPr>
+      <w:proofErr w:type="spellStart"/>
+      <w:r>
+        <w:rPr>
+          <w:lang w:val="en-US"/>
+        </w:rPr>
+        <w:t>Heitkötter</w:t>
+      </w:r>
+      <w:proofErr w:type="spellEnd"/>
+      <w:r>
+        <w:rPr>
+          <w:lang w:val="en-US"/>
+        </w:rPr>
+        <w:t xml:space="preserve"> H, </w:t>
+      </w:r>
+      <w:proofErr w:type="spellStart"/>
+      <w:r>
+        <w:rPr>
+          <w:lang w:val="en-US"/>
+        </w:rPr>
+        <w:t>Hanschke</w:t>
+      </w:r>
+      <w:proofErr w:type="spellEnd"/>
+      <w:r>
+        <w:rPr>
+          <w:lang w:val="en-US"/>
+        </w:rPr>
+        <w:t xml:space="preserve"> S &amp; </w:t>
+      </w:r>
+      <w:proofErr w:type="spellStart"/>
+      <w:r>
+        <w:rPr>
+          <w:lang w:val="en-US"/>
+        </w:rPr>
+        <w:t>Majchrzak</w:t>
+      </w:r>
+      <w:proofErr w:type="spellEnd"/>
+      <w:r>
+        <w:rPr>
+          <w:lang w:val="en-US"/>
+        </w:rPr>
+        <w:t xml:space="preserve"> TA, 2012, ‘Comparing Cross-Platform Development Approaches for Mobile Applications</w:t>
+      </w:r>
+      <w:r>
+        <w:rPr>
+          <w:lang w:val="en-US"/>
+        </w:rPr>
+        <w:t>’.</w:t>
+      </w:r>
+      <w:r>
+        <w:rPr>
+          <w:lang w:val="en-US"/>
+        </w:rPr>
+        <w:t xml:space="preserve"> </w:t>
+      </w:r>
+      <w:hyperlink r:id="rId10" w:history="1">
+        <w:r>
+          <w:rPr>
+            <w:rStyle w:val="Hyperlink"/>
+            <w:lang w:val="en-US"/>
+          </w:rPr>
+          <w:t>https://www.wi1.uni-muenster.de/pi/veroeff/heitkoetter/Comparing-Cross-Platform-Development-Approaches-for-Mobile-Applications.pdf</w:t>
+        </w:r>
+      </w:hyperlink>
+      <w:r>
+        <w:rPr>
+          <w:lang w:val="en-US"/>
+        </w:rPr>
+        <w:t xml:space="preserve"> </w:t>
+      </w:r>
+    </w:p>
+    <w:p>
+      <w:pPr>
+        <w:ind w:left="340" w:hanging="340"/>
+        <w:rPr>
+          <w:lang w:val="en-US"/>
+        </w:rPr>
+      </w:pPr>
+      <w:proofErr w:type="spellStart"/>
+      <w:r>
+        <w:rPr>
+          <w:lang w:val="en-US"/>
+        </w:rPr>
+        <w:t>Mesfin</w:t>
+      </w:r>
+      <w:proofErr w:type="spellEnd"/>
+      <w:r>
+        <w:rPr>
+          <w:lang w:val="en-US"/>
+        </w:rPr>
+        <w:t xml:space="preserve"> G, </w:t>
+      </w:r>
+      <w:proofErr w:type="spellStart"/>
+      <w:r>
+        <w:rPr>
+          <w:lang w:val="en-US"/>
+        </w:rPr>
+        <w:t>Ghinea</w:t>
+      </w:r>
+      <w:proofErr w:type="spellEnd"/>
+      <w:r>
+        <w:rPr>
+          <w:lang w:val="en-US"/>
+        </w:rPr>
+        <w:t xml:space="preserve"> G, </w:t>
+      </w:r>
+      <w:proofErr w:type="spellStart"/>
+      <w:r>
+        <w:rPr>
+          <w:lang w:val="en-US"/>
+        </w:rPr>
+        <w:t>Midekso</w:t>
+      </w:r>
+      <w:proofErr w:type="spellEnd"/>
+      <w:r>
+        <w:rPr>
+          <w:lang w:val="en-US"/>
+        </w:rPr>
+        <w:t xml:space="preserve"> D &amp; </w:t>
+      </w:r>
+      <w:proofErr w:type="spellStart"/>
+      <w:r>
+        <w:rPr>
+          <w:lang w:val="en-US"/>
+        </w:rPr>
+        <w:t>Gronli</w:t>
+      </w:r>
+      <w:proofErr w:type="spellEnd"/>
+      <w:r>
+        <w:rPr>
+          <w:lang w:val="en-US"/>
+        </w:rPr>
+        <w:t xml:space="preserve"> TM, 2014, ‘</w:t>
+      </w:r>
+      <w:r>
+        <w:rPr>
+          <w:lang w:val="en-US"/>
+        </w:rPr>
+        <w:t>Evaluating Usability of Cross-platform Smartphone Applications</w:t>
+      </w:r>
+      <w:r>
+        <w:rPr>
+          <w:lang w:val="en-US"/>
+        </w:rPr>
+        <w:t xml:space="preserve">’. </w:t>
+      </w:r>
+      <w:proofErr w:type="spellStart"/>
+      <w:proofErr w:type="gramStart"/>
+      <w:r>
+        <w:rPr>
+          <w:lang w:val="en-US"/>
+        </w:rPr>
+        <w:t>doi</w:t>
+      </w:r>
+      <w:proofErr w:type="spellEnd"/>
+      <w:proofErr w:type="gramEnd"/>
+      <w:r>
+        <w:rPr>
+          <w:lang w:val="en-US"/>
+        </w:rPr>
+        <w:t xml:space="preserve">: </w:t>
+      </w:r>
+      <w:r>
+        <w:rPr>
+          <w:lang w:val="en-US"/>
+        </w:rPr>
+        <w:t>10.1007/978-3-319-10359-4_20</w:t>
+      </w:r>
+    </w:p>
+    <w:p>
+      <w:pPr>
+        <w:ind w:left="340" w:hanging="340"/>
+        <w:rPr>
+          <w:lang w:val="en-US"/>
+        </w:rPr>
+      </w:pPr>
+      <w:proofErr w:type="spellStart"/>
+      <w:r>
+        <w:rPr>
+          <w:lang w:val="en-US"/>
+        </w:rPr>
+        <w:t>Nurminen</w:t>
+      </w:r>
+      <w:proofErr w:type="spellEnd"/>
+      <w:r>
+        <w:rPr>
+          <w:lang w:val="en-US"/>
+        </w:rPr>
+        <w:t xml:space="preserve"> J</w:t>
+      </w:r>
+      <w:r>
+        <w:rPr>
+          <w:lang w:val="en-US"/>
+        </w:rPr>
+        <w:t xml:space="preserve"> K, </w:t>
+      </w:r>
+      <w:proofErr w:type="spellStart"/>
+      <w:r>
+        <w:rPr>
+          <w:lang w:val="en-US"/>
+        </w:rPr>
+        <w:t>Meyn</w:t>
+      </w:r>
+      <w:proofErr w:type="spellEnd"/>
+      <w:r>
+        <w:rPr>
+          <w:lang w:val="en-US"/>
+        </w:rPr>
+        <w:t xml:space="preserve"> A J</w:t>
+      </w:r>
+      <w:r>
+        <w:rPr>
+          <w:lang w:val="en-US"/>
+        </w:rPr>
+        <w:t xml:space="preserve">, </w:t>
+      </w:r>
+      <w:proofErr w:type="spellStart"/>
+      <w:r>
+        <w:rPr>
+          <w:lang w:val="en-US"/>
+        </w:rPr>
+        <w:t>Jalonen</w:t>
+      </w:r>
+      <w:proofErr w:type="spellEnd"/>
+      <w:r>
+        <w:rPr>
+          <w:lang w:val="en-US"/>
+        </w:rPr>
+        <w:t xml:space="preserve"> E</w:t>
+      </w:r>
+      <w:r>
+        <w:rPr>
+          <w:lang w:val="en-US"/>
+        </w:rPr>
+        <w:t xml:space="preserve">, </w:t>
+      </w:r>
+      <w:proofErr w:type="spellStart"/>
+      <w:r>
+        <w:rPr>
+          <w:lang w:val="en-US"/>
+        </w:rPr>
+        <w:t>Raivio</w:t>
+      </w:r>
+      <w:proofErr w:type="spellEnd"/>
+      <w:r>
+        <w:rPr>
+          <w:lang w:val="en-US"/>
+        </w:rPr>
+        <w:t xml:space="preserve"> Y &amp; Marrero R G, 2013, ‘</w:t>
+      </w:r>
+      <w:r>
+        <w:rPr>
+          <w:lang w:val="en-US"/>
+        </w:rPr>
+        <w:t xml:space="preserve">P2P media streaming with HTML5 and </w:t>
+      </w:r>
+      <w:proofErr w:type="spellStart"/>
+      <w:r>
+        <w:rPr>
+          <w:lang w:val="en-US"/>
+        </w:rPr>
+        <w:t>WebRTC</w:t>
+      </w:r>
+      <w:proofErr w:type="spellEnd"/>
+      <w:r>
+        <w:rPr>
+          <w:lang w:val="en-US"/>
+        </w:rPr>
+        <w:t>’</w:t>
+      </w:r>
+      <w:r>
+        <w:rPr>
+          <w:lang w:val="en-US"/>
+        </w:rPr>
+        <w:t xml:space="preserve">. </w:t>
+      </w:r>
+      <w:proofErr w:type="gramStart"/>
+      <w:r>
+        <w:rPr>
+          <w:lang w:val="en-US"/>
+        </w:rPr>
+        <w:t>IEEE International Conference on Computer Communications</w:t>
+      </w:r>
+      <w:r>
+        <w:rPr>
+          <w:lang w:val="en-US"/>
+        </w:rPr>
+        <w:t>.</w:t>
+      </w:r>
+      <w:proofErr w:type="gramEnd"/>
+      <w:r>
+        <w:rPr>
+          <w:lang w:val="en-US"/>
+        </w:rPr>
+        <w:t xml:space="preserve"> </w:t>
+      </w:r>
+      <w:proofErr w:type="spellStart"/>
+      <w:proofErr w:type="gramStart"/>
+      <w:r>
+        <w:rPr>
+          <w:lang w:val="en-US"/>
+        </w:rPr>
+        <w:t>doi</w:t>
+      </w:r>
+      <w:proofErr w:type="spellEnd"/>
+      <w:proofErr w:type="gramEnd"/>
+      <w:r>
+        <w:rPr>
+          <w:lang w:val="en-US"/>
+        </w:rPr>
+        <w:t xml:space="preserve">: </w:t>
+      </w:r>
+      <w:r>
+        <w:rPr>
+          <w:lang w:val="en-US"/>
+        </w:rPr>
+        <w:t>10.1109/INFCOMW.2013.6970739</w:t>
+      </w:r>
+    </w:p>
+    <w:p>
+      <w:pPr>
+        <w:ind w:left="340" w:hanging="340"/>
+        <w:rPr>
+          <w:lang w:val="en-US"/>
+        </w:rPr>
+      </w:pPr>
+      <w:proofErr w:type="gramStart"/>
+      <w:r>
+        <w:rPr>
+          <w:lang w:val="en-US"/>
+        </w:rPr>
+        <w:t>Singh K &amp; Buford J, 2016, ‘</w:t>
+      </w:r>
+      <w:r>
+        <w:rPr>
+          <w:lang w:val="en-US"/>
+        </w:rPr>
+        <w:t xml:space="preserve">Developing </w:t>
+      </w:r>
+      <w:proofErr w:type="spellStart"/>
+      <w:r>
+        <w:rPr>
+          <w:lang w:val="en-US"/>
+        </w:rPr>
+        <w:t>WebRTC</w:t>
+      </w:r>
+      <w:proofErr w:type="spellEnd"/>
+      <w:r>
+        <w:rPr>
+          <w:lang w:val="en-US"/>
+        </w:rPr>
+        <w:t>-based Team Apps with a Cross-Platform Mobile Framework</w:t>
+      </w:r>
+      <w:r>
+        <w:rPr>
+          <w:lang w:val="en-US"/>
+        </w:rPr>
+        <w:t>’.</w:t>
+      </w:r>
+      <w:proofErr w:type="gramEnd"/>
+      <w:r>
+        <w:rPr>
+          <w:lang w:val="en-US"/>
+        </w:rPr>
+        <w:t xml:space="preserve"> </w:t>
+      </w:r>
+      <w:proofErr w:type="spellStart"/>
+      <w:proofErr w:type="gramStart"/>
+      <w:r>
+        <w:rPr>
+          <w:lang w:val="en-US"/>
+        </w:rPr>
+        <w:t>doi</w:t>
+      </w:r>
+      <w:proofErr w:type="spellEnd"/>
+      <w:proofErr w:type="gramEnd"/>
+      <w:r>
+        <w:rPr>
+          <w:lang w:val="en-US"/>
+        </w:rPr>
+        <w:t xml:space="preserve">: </w:t>
+      </w:r>
+      <w:r>
+        <w:rPr>
+          <w:lang w:val="en-US"/>
+        </w:rPr>
+        <w:t>10.1109/CCNC.2016.7444762</w:t>
+      </w:r>
+    </w:p>
+    <w:p>
+      <w:pPr>
+        <w:ind w:left="340" w:hanging="340"/>
+        <w:rPr>
+          <w:lang w:val="en-US"/>
+        </w:rPr>
+      </w:pPr>
+      <w:proofErr w:type="spellStart"/>
+      <w:r>
+        <w:rPr>
+          <w:lang w:val="en-US"/>
+        </w:rPr>
+        <w:lastRenderedPageBreak/>
+        <w:t>Sredojev</w:t>
+      </w:r>
+      <w:proofErr w:type="spellEnd"/>
+      <w:r>
+        <w:rPr>
+          <w:lang w:val="en-US"/>
+        </w:rPr>
+        <w:t xml:space="preserve"> B, </w:t>
+      </w:r>
+      <w:proofErr w:type="spellStart"/>
+      <w:r>
+        <w:rPr>
+          <w:lang w:val="en-US"/>
+        </w:rPr>
+        <w:t>Samardzija</w:t>
+      </w:r>
+      <w:proofErr w:type="spellEnd"/>
+      <w:r>
+        <w:rPr>
+          <w:lang w:val="en-US"/>
+        </w:rPr>
+        <w:t xml:space="preserve"> D &amp; </w:t>
+      </w:r>
+      <w:proofErr w:type="spellStart"/>
+      <w:r>
+        <w:rPr>
+          <w:lang w:val="en-US"/>
+        </w:rPr>
+        <w:t>Posarec</w:t>
+      </w:r>
+      <w:proofErr w:type="spellEnd"/>
+      <w:r>
+        <w:rPr>
+          <w:lang w:val="en-US"/>
+        </w:rPr>
+        <w:t xml:space="preserve"> D,</w:t>
+      </w:r>
+      <w:r>
+        <w:rPr>
+          <w:lang w:val="en-US"/>
+        </w:rPr>
+        <w:t xml:space="preserve"> 2015,</w:t>
+      </w:r>
+      <w:r>
+        <w:rPr>
+          <w:lang w:val="en-US"/>
+        </w:rPr>
+        <w:t xml:space="preserve"> ‘</w:t>
+      </w:r>
+      <w:proofErr w:type="spellStart"/>
+      <w:r>
+        <w:rPr>
+          <w:lang w:val="en-US"/>
+        </w:rPr>
+        <w:t>WebRTC</w:t>
+      </w:r>
+      <w:proofErr w:type="spellEnd"/>
+      <w:r>
+        <w:rPr>
+          <w:lang w:val="en-US"/>
+        </w:rPr>
+        <w:t xml:space="preserve"> technology overview and signaling solution design and implementation</w:t>
+      </w:r>
+      <w:r>
+        <w:rPr>
+          <w:lang w:val="en-US"/>
+        </w:rPr>
+        <w:t xml:space="preserve">’. </w:t>
+      </w:r>
+      <w:proofErr w:type="gramStart"/>
+      <w:r>
+        <w:rPr>
+          <w:lang w:val="en-US"/>
+        </w:rPr>
+        <w:t>Information and Communication Technology, Electronics and Microelectronics (MIPRO), 2015 38th International Convention on</w:t>
+      </w:r>
+      <w:r>
+        <w:rPr>
+          <w:lang w:val="en-US"/>
+        </w:rPr>
+        <w:t>.</w:t>
+      </w:r>
+      <w:proofErr w:type="gramEnd"/>
+      <w:r>
+        <w:rPr>
+          <w:lang w:val="en-US"/>
+        </w:rPr>
+        <w:t xml:space="preserve"> </w:t>
+      </w:r>
+      <w:proofErr w:type="spellStart"/>
+      <w:proofErr w:type="gramStart"/>
+      <w:r>
+        <w:rPr>
+          <w:lang w:val="en-US"/>
+        </w:rPr>
+        <w:t>doi</w:t>
+      </w:r>
+      <w:proofErr w:type="spellEnd"/>
+      <w:proofErr w:type="gramEnd"/>
+      <w:r>
+        <w:rPr>
+          <w:lang w:val="en-US"/>
+        </w:rPr>
+        <w:t xml:space="preserve">: </w:t>
+      </w:r>
+      <w:r>
+        <w:rPr>
+          <w:lang w:val="en-US"/>
+        </w:rPr>
+        <w:t>10.1109/MIPRO.2015.7160422</w:t>
+      </w:r>
+    </w:p>
+    <w:p>
+      <w:pPr>
+        <w:ind w:left="340" w:hanging="340"/>
+        <w:rPr>
+          <w:lang w:val="en-US"/>
+        </w:rPr>
+      </w:pPr>
+      <w:proofErr w:type="spellStart"/>
+      <w:r>
+        <w:rPr>
+          <w:lang w:val="en-US"/>
+        </w:rPr>
+        <w:t>Tolkiehn</w:t>
+      </w:r>
+      <w:proofErr w:type="spellEnd"/>
+      <w:r>
+        <w:rPr>
+          <w:lang w:val="en-US"/>
+        </w:rPr>
+        <w:t xml:space="preserve"> G, </w:t>
+      </w:r>
+      <w:proofErr w:type="spellStart"/>
+      <w:r>
+        <w:rPr>
+          <w:lang w:val="en-US"/>
+        </w:rPr>
+        <w:t>Lebedev</w:t>
+      </w:r>
+      <w:proofErr w:type="spellEnd"/>
+      <w:r>
+        <w:rPr>
+          <w:lang w:val="en-US"/>
+        </w:rPr>
+        <w:t xml:space="preserve"> M &amp; </w:t>
+      </w:r>
+      <w:proofErr w:type="spellStart"/>
+      <w:r>
+        <w:rPr>
+          <w:lang w:val="en-US"/>
+        </w:rPr>
+        <w:t>Makariti</w:t>
+      </w:r>
+      <w:proofErr w:type="spellEnd"/>
+      <w:r>
+        <w:rPr>
+          <w:lang w:val="en-US"/>
+        </w:rPr>
+        <w:t xml:space="preserve"> A, 2015, ‘</w:t>
+      </w:r>
+      <w:proofErr w:type="spellStart"/>
+      <w:r>
+        <w:rPr>
+          <w:lang w:val="en-US"/>
+        </w:rPr>
+        <w:t>MyWebRTC</w:t>
+      </w:r>
+      <w:proofErr w:type="spellEnd"/>
+      <w:r>
+        <w:rPr>
+          <w:lang w:val="en-US"/>
+        </w:rPr>
+        <w:t>, a Free Do-It-Yourself Kit for Secure Real-Time Internet-Communication</w:t>
+      </w:r>
+      <w:r>
+        <w:rPr>
+          <w:lang w:val="en-US"/>
+        </w:rPr>
+        <w:t xml:space="preserve">’. </w:t>
+      </w:r>
+      <w:proofErr w:type="spellStart"/>
+      <w:proofErr w:type="gramStart"/>
+      <w:r>
+        <w:rPr>
+          <w:lang w:val="en-US"/>
+        </w:rPr>
+        <w:t>doi</w:t>
+      </w:r>
+      <w:proofErr w:type="spellEnd"/>
+      <w:proofErr w:type="gramEnd"/>
+      <w:r>
+        <w:rPr>
+          <w:lang w:val="en-US"/>
+        </w:rPr>
+        <w:t xml:space="preserve">: </w:t>
+      </w:r>
+      <w:r>
+        <w:rPr>
+          <w:lang w:val="en-US"/>
+        </w:rPr>
+        <w:t>10.1109/ITIB.2015.7355058</w:t>
+      </w:r>
+    </w:p>
+    <w:p>
+      <w:pPr>
+        <w:ind w:left="340" w:hanging="340"/>
+        <w:rPr>
+          <w:lang w:val="en-US"/>
+        </w:rPr>
+      </w:pPr>
+      <w:proofErr w:type="spellStart"/>
+      <w:r>
+        <w:rPr>
+          <w:lang w:val="en-US"/>
+        </w:rPr>
+        <w:t>Umuhoza</w:t>
+      </w:r>
+      <w:proofErr w:type="spellEnd"/>
+      <w:r>
+        <w:rPr>
+          <w:lang w:val="en-US"/>
+        </w:rPr>
+        <w:t xml:space="preserve"> E, Ed-</w:t>
+      </w:r>
+      <w:proofErr w:type="spellStart"/>
+      <w:r>
+        <w:rPr>
+          <w:lang w:val="en-US"/>
+        </w:rPr>
+        <w:t>douibi</w:t>
+      </w:r>
+      <w:proofErr w:type="spellEnd"/>
+      <w:r>
+        <w:rPr>
+          <w:lang w:val="en-US"/>
+        </w:rPr>
+        <w:t xml:space="preserve"> H &amp; </w:t>
+      </w:r>
+      <w:proofErr w:type="spellStart"/>
+      <w:r>
+        <w:rPr>
+          <w:lang w:val="en-US"/>
+        </w:rPr>
+        <w:t>Brambilla</w:t>
+      </w:r>
+      <w:proofErr w:type="spellEnd"/>
+      <w:r>
+        <w:rPr>
+          <w:lang w:val="en-US"/>
+        </w:rPr>
+        <w:t xml:space="preserve"> M, 2015, ‘</w:t>
+      </w:r>
+      <w:r>
+        <w:rPr>
+          <w:lang w:val="en-US"/>
+        </w:rPr>
+        <w:t>Automatic Code Generation for Cross-Platform, Multi-device Mobile Apps: Some Reflections from an Industrial Experience</w:t>
+      </w:r>
+      <w:r>
+        <w:rPr>
+          <w:lang w:val="en-US"/>
+        </w:rPr>
+        <w:t xml:space="preserve">’. </w:t>
+      </w:r>
+      <w:proofErr w:type="spellStart"/>
+      <w:proofErr w:type="gramStart"/>
+      <w:r>
+        <w:rPr>
+          <w:lang w:val="en-US"/>
+        </w:rPr>
+        <w:t>doi</w:t>
+      </w:r>
+      <w:proofErr w:type="spellEnd"/>
+      <w:proofErr w:type="gramEnd"/>
+      <w:r>
+        <w:rPr>
+          <w:lang w:val="en-US"/>
+        </w:rPr>
+        <w:t xml:space="preserve">: </w:t>
+      </w:r>
+      <w:r>
+        <w:rPr>
+          <w:lang w:val="en-US"/>
+        </w:rPr>
+        <w:t>10.1145/2846661.2846666</w:t>
+      </w:r>
+    </w:p>
+    <w:p>
+      <w:pPr>
+        <w:ind w:left="340" w:hanging="340"/>
+        <w:rPr>
+          <w:lang w:val="en-US"/>
+        </w:rPr>
+      </w:pPr>
+      <w:proofErr w:type="spellStart"/>
+      <w:r>
+        <w:rPr>
+          <w:lang w:val="en-US"/>
+        </w:rPr>
+        <w:t>Xanthopoulos</w:t>
+      </w:r>
+      <w:proofErr w:type="spellEnd"/>
+      <w:r>
+        <w:rPr>
+          <w:lang w:val="en-US"/>
+        </w:rPr>
+        <w:t xml:space="preserve"> S &amp; </w:t>
+      </w:r>
+      <w:proofErr w:type="spellStart"/>
+      <w:r>
+        <w:rPr>
+          <w:lang w:val="en-US"/>
+        </w:rPr>
+        <w:t>Xinogalos</w:t>
+      </w:r>
+      <w:proofErr w:type="spellEnd"/>
+      <w:r>
+        <w:rPr>
+          <w:lang w:val="en-US"/>
+        </w:rPr>
+        <w:t xml:space="preserve"> S, 2013, ‘</w:t>
+      </w:r>
+      <w:r>
+        <w:rPr>
+          <w:lang w:val="en-US"/>
+        </w:rPr>
+        <w:t>A Comparative Analysis of Cross-platform Development Approaches for Mobile Applications</w:t>
+      </w:r>
+      <w:r>
+        <w:rPr>
+          <w:lang w:val="en-US"/>
+        </w:rPr>
+        <w:t xml:space="preserve">’. </w:t>
+      </w:r>
+      <w:proofErr w:type="spellStart"/>
+      <w:proofErr w:type="gramStart"/>
+      <w:r>
+        <w:rPr>
+          <w:lang w:val="en-US"/>
+        </w:rPr>
+        <w:t>doi</w:t>
+      </w:r>
+      <w:proofErr w:type="spellEnd"/>
+      <w:proofErr w:type="gramEnd"/>
+      <w:r>
+        <w:rPr>
+          <w:lang w:val="en-US"/>
+        </w:rPr>
+        <w:t xml:space="preserve">: </w:t>
+      </w:r>
+      <w:r>
+        <w:rPr>
+          <w:lang w:val="en-US"/>
+        </w:rPr>
+        <w:t>10.1145/2490257.2490292</w:t>
+      </w:r>
+    </w:p>
+    <w:p>
+      <w:pPr>
+        <w:ind w:left="340" w:hanging="340"/>
+        <w:rPr>
+          <w:lang w:val="en-US"/>
+        </w:rPr>
+      </w:pPr>
+      <w:proofErr w:type="spellStart"/>
+      <w:r>
+        <w:rPr>
+          <w:lang w:val="en-US"/>
+        </w:rPr>
+        <w:t>Xinogalos</w:t>
+      </w:r>
+      <w:proofErr w:type="spellEnd"/>
+      <w:r>
+        <w:rPr>
+          <w:lang w:val="en-US"/>
+        </w:rPr>
+        <w:t xml:space="preserve"> S, </w:t>
+      </w:r>
+      <w:proofErr w:type="spellStart"/>
+      <w:r>
+        <w:rPr>
+          <w:lang w:val="en-US"/>
+        </w:rPr>
+        <w:t>Psannis</w:t>
+      </w:r>
+      <w:proofErr w:type="spellEnd"/>
+      <w:r>
+        <w:rPr>
+          <w:lang w:val="en-US"/>
+        </w:rPr>
+        <w:t xml:space="preserve"> KE &amp; </w:t>
+      </w:r>
+      <w:proofErr w:type="spellStart"/>
+      <w:r>
+        <w:rPr>
+          <w:lang w:val="en-US"/>
+        </w:rPr>
+        <w:t>Sifaleras</w:t>
+      </w:r>
+      <w:proofErr w:type="spellEnd"/>
+      <w:r>
+        <w:rPr>
+          <w:lang w:val="en-US"/>
+        </w:rPr>
+        <w:t xml:space="preserve"> A, 2012, ‘</w:t>
+      </w:r>
+      <w:r>
+        <w:rPr>
+          <w:lang w:val="en-US"/>
+        </w:rPr>
+        <w:t>Recent Advances Delivered by HTML5 in Mobile Cloud Computing Applications: A Survey</w:t>
+      </w:r>
+      <w:r>
+        <w:rPr>
+          <w:lang w:val="en-US"/>
+        </w:rPr>
+        <w:t xml:space="preserve">’. </w:t>
+      </w:r>
+      <w:proofErr w:type="spellStart"/>
+      <w:proofErr w:type="gramStart"/>
+      <w:r>
+        <w:rPr>
+          <w:lang w:val="en-US"/>
+        </w:rPr>
+        <w:t>doi</w:t>
+      </w:r>
+      <w:proofErr w:type="spellEnd"/>
+      <w:proofErr w:type="gramEnd"/>
+      <w:r>
+        <w:rPr>
+          <w:lang w:val="en-US"/>
+        </w:rPr>
+        <w:t xml:space="preserve">: </w:t>
+      </w:r>
+      <w:r>
+        <w:rPr>
+          <w:lang w:val="en-US"/>
+        </w:rPr>
+        <w:t>10.1145/2371316.2371355</w:t>
+      </w:r>
+    </w:p>
+    <w:p>
+      <w:pPr>
+        <w:rPr>
+          <w:i/>
+          <w:lang w:val="en-US"/>
+        </w:rPr>
+      </w:pPr>
+      <w:r>
+        <w:rPr>
+          <w:i/>
+          <w:lang w:val="en-US"/>
+        </w:rPr>
+        <w:t>Web</w:t>
+      </w:r>
+    </w:p>
+    <w:p>
+      <w:pPr>
+        <w:rPr>
+          <w:lang w:val="en-US"/>
+        </w:rPr>
+      </w:pPr>
+      <w:r>
+        <w:rPr>
+          <w:lang w:val="en-US"/>
+        </w:rPr>
+        <w:t>Hybrid Vs Cross-Platform Vs Native Application Development</w:t>
+      </w:r>
+      <w:r>
+        <w:rPr>
+          <w:lang w:val="en-US"/>
+        </w:rPr>
+        <w:br/>
+      </w:r>
+      <w:hyperlink r:id="rId11" w:history="1">
+        <w:r>
+          <w:rPr>
+            <w:rStyle w:val="Hyperlink"/>
+            <w:lang w:val="en-US"/>
+          </w:rPr>
+          <w:t>http://www.b</w:t>
+        </w:r>
+        <w:r>
+          <w:rPr>
+            <w:rStyle w:val="Hyperlink"/>
+            <w:lang w:val="en-US"/>
+          </w:rPr>
+          <w:t>l</w:t>
+        </w:r>
+        <w:r>
+          <w:rPr>
+            <w:rStyle w:val="Hyperlink"/>
+            <w:lang w:val="en-US"/>
+          </w:rPr>
+          <w:t>og.provab.co.in/hybrid-vs-cross-platform-vs-native-application-development/</w:t>
+        </w:r>
+      </w:hyperlink>
     </w:p>
     <w:p>
       <w:pPr>
@@ -1164,9 +3142,37 @@
         <w:rPr>
           <w:lang w:val="en-US"/>
         </w:rPr>
+        <w:t xml:space="preserve"> (</w:t>
+      </w:r>
+      <w:proofErr w:type="spellStart"/>
+      <w:r>
+        <w:rPr>
+          <w:lang w:val="en-US"/>
+        </w:rPr>
+        <w:t>Juni</w:t>
+      </w:r>
+      <w:proofErr w:type="spellEnd"/>
+      <w:r>
+        <w:rPr>
+          <w:lang w:val="en-US"/>
+        </w:rPr>
+        <w:t xml:space="preserve"> 2015</w:t>
+      </w:r>
+      <w:proofErr w:type="gramStart"/>
+      <w:r>
+        <w:rPr>
+          <w:lang w:val="en-US"/>
+        </w:rPr>
+        <w:t>)</w:t>
+      </w:r>
+      <w:proofErr w:type="gramEnd"/>
+      <w:r>
+        <w:rPr>
+          <w:lang w:val="en-US"/>
+        </w:rPr>
         <w:br/>
       </w:r>
-      <w:hyperlink r:id="rId8" w:history="1">
+      <w:hyperlink r:id="rId12" w:history="1">
         <w:r>
           <w:rPr>
             <w:rStyle w:val="Hyperlink"/>
@@ -1179,13 +3185,7 @@
     <w:p>
       <w:pPr>
         <w:rPr>
-          <w:lang w:val="en-US"/>
-        </w:rPr>
-      </w:pPr>
-    </w:p>
-    <w:p>
-      <w:pPr>
-        <w:rPr>
+          <w:rStyle w:val="Hyperlink"/>
           <w:lang w:val="en-US"/>
         </w:rPr>
       </w:pPr>
@@ -1213,15 +3213,57 @@
         <w:rPr>
           <w:lang w:val="en-US"/>
         </w:rPr>
+        <w:t xml:space="preserve"> (September 2015</w:t>
+      </w:r>
+      <w:proofErr w:type="gramStart"/>
+      <w:r>
+        <w:rPr>
+          <w:lang w:val="en-US"/>
+        </w:rPr>
+        <w:t>)</w:t>
+      </w:r>
+      <w:proofErr w:type="gramEnd"/>
+      <w:r>
+        <w:rPr>
+          <w:lang w:val="en-US"/>
+        </w:rPr>
         <w:br/>
       </w:r>
-      <w:hyperlink r:id="rId9" w:history="1">
+      <w:hyperlink r:id="rId13" w:history="1">
         <w:r>
           <w:rPr>
             <w:rStyle w:val="Hyperlink"/>
             <w:lang w:val="en-US"/>
           </w:rPr>
-          <w:t>https://github.com/common-tater/wkwebview-webrtc-shim</w:t>
+          <w:t>https://github.com/commo</w:t>
+        </w:r>
+        <w:r>
+          <w:rPr>
+            <w:rStyle w:val="Hyperlink"/>
+            <w:lang w:val="en-US"/>
+          </w:rPr>
+          <w:t>n</w:t>
+        </w:r>
+        <w:r>
+          <w:rPr>
+            <w:rStyle w:val="Hyperlink"/>
+            <w:lang w:val="en-US"/>
+          </w:rPr>
+          <w:t>-tater/wkwebview-webrtc-</w:t>
+        </w:r>
+        <w:r>
+          <w:rPr>
+            <w:rStyle w:val="Hyperlink"/>
+            <w:lang w:val="en-US"/>
+          </w:rPr>
+          <w:t>s</w:t>
+        </w:r>
+        <w:r>
+          <w:rPr>
+            <w:rStyle w:val="Hyperlink"/>
+            <w:lang w:val="en-US"/>
+          </w:rPr>
+          <w:t>him</w:t>
         </w:r>
       </w:hyperlink>
     </w:p>
@@ -1231,8 +3273,101 @@
           <w:lang w:val="en-US"/>
         </w:rPr>
       </w:pPr>
+      <w:proofErr w:type="spellStart"/>
+      <w:r>
+        <w:rPr>
+          <w:lang w:val="en-US"/>
+        </w:rPr>
+        <w:t>WebRTC</w:t>
+      </w:r>
+      <w:proofErr w:type="spellEnd"/>
+      <w:r>
+        <w:rPr>
+          <w:lang w:val="en-US"/>
+        </w:rPr>
+        <w:t xml:space="preserve"> Architecture</w:t>
+      </w:r>
+      <w:r>
+        <w:rPr>
+          <w:lang w:val="en-US"/>
+        </w:rPr>
+        <w:br/>
+      </w:r>
+      <w:hyperlink r:id="rId14" w:history="1">
+        <w:r>
+          <w:rPr>
+            <w:rStyle w:val="Hyperlink"/>
+            <w:lang w:val="en-US"/>
+          </w:rPr>
+          <w:t>https://webrtc.org/architecture/</w:t>
+        </w:r>
+      </w:hyperlink>
+    </w:p>
+    <w:p>
+      <w:pPr>
+        <w:rPr>
+          <w:lang w:val="en-US"/>
+        </w:rPr>
+      </w:pPr>
+      <w:r>
+        <w:rPr>
+          <w:lang w:val="en-US"/>
+        </w:rPr>
+        <w:t xml:space="preserve">How To Build an Android </w:t>
+      </w:r>
+      <w:proofErr w:type="spellStart"/>
+      <w:r>
+        <w:rPr>
+          <w:lang w:val="en-US"/>
+        </w:rPr>
+        <w:t>WebRTC</w:t>
+      </w:r>
+      <w:proofErr w:type="spellEnd"/>
+      <w:r>
+        <w:rPr>
+          <w:lang w:val="en-US"/>
+        </w:rPr>
+        <w:t xml:space="preserve"> Video and Voice Chat App</w:t>
+      </w:r>
+      <w:r>
+        <w:rPr>
+          <w:lang w:val="en-US"/>
+        </w:rPr>
+        <w:t xml:space="preserve"> (October 2015</w:t>
+      </w:r>
+      <w:proofErr w:type="gramStart"/>
+      <w:r>
+        <w:rPr>
+          <w:lang w:val="en-US"/>
+        </w:rPr>
+        <w:t>)</w:t>
+      </w:r>
+      <w:proofErr w:type="gramEnd"/>
+      <w:r>
+        <w:rPr>
+          <w:lang w:val="en-US"/>
+        </w:rPr>
+        <w:br/>
+      </w:r>
+      <w:hyperlink r:id="rId15" w:history="1">
+        <w:r>
+          <w:rPr>
+            <w:rStyle w:val="Hyperlink"/>
+            <w:lang w:val="en-US"/>
+          </w:rPr>
+          <w:t>https://www.pubnub.com/blog/2015-10-13-build-android-webrtc-video-voice-chat-app/</w:t>
+        </w:r>
+      </w:hyperlink>
+    </w:p>
+    <w:p>
+      <w:pPr>
+        <w:rPr>
+          <w:lang w:val="en-US"/>
+        </w:rPr>
+      </w:pPr>
     </w:p>
     <w:sectPr>
+      <w:headerReference w:type="default" r:id="rId16"/>
       <w:pgSz w:w="11906" w:h="16838"/>
       <w:pgMar w:top="1417" w:right="1417" w:bottom="1134" w:left="1417" w:header="708" w:footer="708" w:gutter="0"/>
       <w:cols w:space="708"/>
@@ -1242,6 +3377,89 @@
 </w:document>
 </file>
 
+<file path=word/endnotes.xml><?xml version="1.0" encoding="utf-8"?>
+<w:endnotes xmlns:wpc="http://schemas.microsoft.com/office/word/2010/wordprocessingCanvas" xmlns:mc="http://schemas.openxmlformats.org/markup-compatibility/2006" xmlns:o="urn:schemas-microsoft-com:office:office" xmlns:r="http://schemas.openxmlformats.org/officeDocument/2006/relationships" xmlns:m="http://schemas.openxmlformats.org/officeDocument/2006/math" xmlns:v="urn:schemas-microsoft-com:vml" xmlns:wp14="http://schemas.microsoft.com/office/word/2010/wordprocessingDrawing" xmlns:wp="http://schemas.openxmlformats.org/drawingml/2006/wordprocessingDrawing" xmlns:w10="urn:schemas-microsoft-com:office:word" xmlns:w="http://schemas.openxmlformats.org/wordprocessingml/2006/main" xmlns:w14="http://schemas.microsoft.com/office/word/2010/wordml" xmlns:wpg="http://schemas.microsoft.com/office/word/2010/wordprocessingGroup" xmlns:wpi="http://schemas.microsoft.com/office/word/2010/wordprocessingInk" xmlns:wne="http://schemas.microsoft.com/office/word/2006/wordml" xmlns:wps="http://schemas.microsoft.com/office/word/2010/wordprocessingShape" mc:Ignorable="w14 wp14">
+  <w:endnote w:type="separator" w:id="-1">
+    <w:p>
+      <w:pPr>
+        <w:spacing w:after="0" w:line="240" w:lineRule="auto"/>
+      </w:pPr>
+      <w:r>
+        <w:separator/>
+      </w:r>
+    </w:p>
+  </w:endnote>
+  <w:endnote w:type="continuationSeparator" w:id="0">
+    <w:p>
+      <w:pPr>
+        <w:spacing w:after="0" w:line="240" w:lineRule="auto"/>
+      </w:pPr>
+      <w:r>
+        <w:continuationSeparator/>
+      </w:r>
+    </w:p>
+  </w:endnote>
+</w:endnotes>
+</file>
+
+<file path=word/footnotes.xml><?xml version="1.0" encoding="utf-8"?>
+<w:footnotes xmlns:wpc="http://schemas.microsoft.com/office/word/2010/wordprocessingCanvas" xmlns:mc="http://schemas.openxmlformats.org/markup-compatibility/2006" xmlns:o="urn:schemas-microsoft-com:office:office" xmlns:r="http://schemas.openxmlformats.org/officeDocument/2006/relationships" xmlns:m="http://schemas.openxmlformats.org/officeDocument/2006/math" xmlns:v="urn:schemas-microsoft-com:vml" xmlns:wp14="http://schemas.microsoft.com/office/word/2010/wordprocessingDrawing" xmlns:wp="http://schemas.openxmlformats.org/drawingml/2006/wordprocessingDrawing" xmlns:w10="urn:schemas-microsoft-com:office:word" xmlns:w="http://schemas.openxmlformats.org/wordprocessingml/2006/main" xmlns:w14="http://schemas.microsoft.com/office/word/2010/wordml" xmlns:wpg="http://schemas.microsoft.com/office/word/2010/wordprocessingGroup" xmlns:wpi="http://schemas.microsoft.com/office/word/2010/wordprocessingInk" xmlns:wne="http://schemas.microsoft.com/office/word/2006/wordml" xmlns:wps="http://schemas.microsoft.com/office/word/2010/wordprocessingShape" mc:Ignorable="w14 wp14">
+  <w:footnote w:type="separator" w:id="-1">
+    <w:p>
+      <w:pPr>
+        <w:spacing w:after="0" w:line="240" w:lineRule="auto"/>
+      </w:pPr>
+      <w:r>
+        <w:separator/>
+      </w:r>
+    </w:p>
+  </w:footnote>
+  <w:footnote w:type="continuationSeparator" w:id="0">
+    <w:p>
+      <w:pPr>
+        <w:spacing w:after="0" w:line="240" w:lineRule="auto"/>
+      </w:pPr>
+      <w:r>
+        <w:continuationSeparator/>
+      </w:r>
+    </w:p>
+  </w:footnote>
+</w:footnotes>
+</file>
+
+<file path=word/header1.xml><?xml version="1.0" encoding="utf-8"?>
+<w:hdr xmlns:wpc="http://schemas.microsoft.com/office/word/2010/wordprocessingCanvas" xmlns:mc="http://schemas.openxmlformats.org/markup-compatibility/2006" xmlns:o="urn:schemas-microsoft-com:office:office" xmlns:r="http://schemas.openxmlformats.org/officeDocument/2006/relationships" xmlns:m="http://schemas.openxmlformats.org/officeDocument/2006/math" xmlns:v="urn:schemas-microsoft-com:vml" xmlns:wp14="http://schemas.microsoft.com/office/word/2010/wordprocessingDrawing" xmlns:wp="http://schemas.openxmlformats.org/drawingml/2006/wordprocessingDrawing" xmlns:w10="urn:schemas-microsoft-com:office:word" xmlns:w="http://schemas.openxmlformats.org/wordprocessingml/2006/main" xmlns:w14="http://schemas.microsoft.com/office/word/2010/wordml" xmlns:wpg="http://schemas.microsoft.com/office/word/2010/wordprocessingGroup" xmlns:wpi="http://schemas.microsoft.com/office/word/2010/wordprocessingInk" xmlns:wne="http://schemas.microsoft.com/office/word/2006/wordml" xmlns:wps="http://schemas.microsoft.com/office/word/2010/wordprocessingShape" mc:Ignorable="w14 wp14">
+  <w:p>
+    <w:pPr>
+      <w:pStyle w:val="Kopfzeile"/>
+      <w:rPr>
+        <w:lang w:val="de-DE"/>
+      </w:rPr>
+    </w:pPr>
+    <w:r>
+      <w:rPr>
+        <w:lang w:val="de-DE"/>
+      </w:rPr>
+      <w:t>Michael Stifter</w:t>
+    </w:r>
+    <w:r>
+      <w:rPr>
+        <w:lang w:val="de-DE"/>
+      </w:rPr>
+      <w:tab/>
+      <w:t>ITM13</w:t>
+    </w:r>
+    <w:r>
+      <w:rPr>
+        <w:lang w:val="de-DE"/>
+      </w:rPr>
+      <w:tab/>
+      <w:t>17.05.2016</w:t>
+    </w:r>
+  </w:p>
+</w:hdr>
+</file>
+
 <file path=word/numbering.xml><?xml version="1.0" encoding="utf-8"?>
 <w:numbering xmlns:wpc="http://schemas.microsoft.com/office/word/2010/wordprocessingCanvas" xmlns:mc="http://schemas.openxmlformats.org/markup-compatibility/2006" xmlns:o="urn:schemas-microsoft-com:office:office" xmlns:r="http://schemas.openxmlformats.org/officeDocument/2006/relationships" xmlns:m="http://schemas.openxmlformats.org/officeDocument/2006/math" xmlns:v="urn:schemas-microsoft-com:vml" xmlns:wp14="http://schemas.microsoft.com/office/word/2010/wordprocessingDrawing" xmlns:wp="http://schemas.openxmlformats.org/drawingml/2006/wordprocessingDrawing" xmlns:w10="urn:schemas-microsoft-com:office:word" xmlns:w="http://schemas.openxmlformats.org/wordprocessingml/2006/main" xmlns:w14="http://schemas.microsoft.com/office/word/2010/wordml" xmlns:wpg="http://schemas.microsoft.com/office/word/2010/wordprocessingGroup" xmlns:wpi="http://schemas.microsoft.com/office/word/2010/wordprocessingInk" xmlns:wne="http://schemas.microsoft.com/office/word/2006/wordml" xmlns:wps="http://schemas.microsoft.com/office/word/2010/wordprocessingShape" mc:Ignorable="w14 wp14">
   <w:abstractNum w:abstractNumId="0">
@@ -1697,6 +3915,119 @@
     </w:lvl>
   </w:abstractNum>
   <w:abstractNum w:abstractNumId="4">
+    <w:nsid w:val="6CC917F7"/>
+    <w:multiLevelType w:val="hybridMultilevel"/>
+    <w:tmpl w:val="2E4A5958"/>
+    <w:lvl w:ilvl="0" w:tplc="04070001">
+      <w:start w:val="1"/>
+      <w:numFmt w:val="bullet"/>
+      <w:lvlText w:val=""/>
+      <w:lvlJc w:val="left"/>
+      <w:pPr>
+        <w:ind w:left="720" w:hanging="360"/>
+      </w:pPr>
+      <w:rPr>
+        <w:rFonts w:ascii="Symbol" w:hAnsi="Symbol" w:hint="default"/>
+      </w:rPr>
+    </w:lvl>
+    <w:lvl w:ilvl="1" w:tplc="04070003">
+      <w:start w:val="1"/>
+      <w:numFmt w:val="bullet"/>
+      <w:lvlText w:val="o"/>
+      <w:lvlJc w:val="left"/>
+      <w:pPr>
+        <w:ind w:left="1440" w:hanging="360"/>
+      </w:pPr>
+      <w:rPr>
+        <w:rFonts w:ascii="Courier New" w:hAnsi="Courier New" w:cs="Courier New" w:hint="default"/>
+      </w:rPr>
+    </w:lvl>
+    <w:lvl w:ilvl="2" w:tplc="04070005">
+      <w:start w:val="1"/>
+      <w:numFmt w:val="bullet"/>
+      <w:lvlText w:val=""/>
+      <w:lvlJc w:val="left"/>
+      <w:pPr>
+        <w:ind w:left="2160" w:hanging="360"/>
+      </w:pPr>
+      <w:rPr>
+        <w:rFonts w:ascii="Wingdings" w:hAnsi="Wingdings" w:hint="default"/>
+      </w:rPr>
+    </w:lvl>
+    <w:lvl w:ilvl="3" w:tplc="04070001" w:tentative="1">
+      <w:start w:val="1"/>
+      <w:numFmt w:val="bullet"/>
+      <w:lvlText w:val=""/>
+      <w:lvlJc w:val="left"/>
+      <w:pPr>
+        <w:ind w:left="2880" w:hanging="360"/>
+      </w:pPr>
+      <w:rPr>
+        <w:rFonts w:ascii="Symbol" w:hAnsi="Symbol" w:hint="default"/>
+      </w:rPr>
+    </w:lvl>
+    <w:lvl w:ilvl="4" w:tplc="04070003" w:tentative="1">
+      <w:start w:val="1"/>
+      <w:numFmt w:val="bullet"/>
+      <w:lvlText w:val="o"/>
+      <w:lvlJc w:val="left"/>
+      <w:pPr>
+        <w:ind w:left="3600" w:hanging="360"/>
+      </w:pPr>
+      <w:rPr>
+        <w:rFonts w:ascii="Courier New" w:hAnsi="Courier New" w:cs="Courier New" w:hint="default"/>
+      </w:rPr>
+    </w:lvl>
+    <w:lvl w:ilvl="5" w:tplc="04070005" w:tentative="1">
+      <w:start w:val="1"/>
+      <w:numFmt w:val="bullet"/>
+      <w:lvlText w:val=""/>
+      <w:lvlJc w:val="left"/>
+      <w:pPr>
+        <w:ind w:left="4320" w:hanging="360"/>
+      </w:pPr>
+      <w:rPr>
+        <w:rFonts w:ascii="Wingdings" w:hAnsi="Wingdings" w:hint="default"/>
+      </w:rPr>
+    </w:lvl>
+    <w:lvl w:ilvl="6" w:tplc="04070001" w:tentative="1">
+      <w:start w:val="1"/>
+      <w:numFmt w:val="bullet"/>
+      <w:lvlText w:val=""/>
+      <w:lvlJc w:val="left"/>
+      <w:pPr>
+        <w:ind w:left="5040" w:hanging="360"/>
+      </w:pPr>
+      <w:rPr>
+        <w:rFonts w:ascii="Symbol" w:hAnsi="Symbol" w:hint="default"/>
+      </w:rPr>
+    </w:lvl>
+    <w:lvl w:ilvl="7" w:tplc="04070003" w:tentative="1">
+      <w:start w:val="1"/>
+      <w:numFmt w:val="bullet"/>
+      <w:lvlText w:val="o"/>
+      <w:lvlJc w:val="left"/>
+      <w:pPr>
+        <w:ind w:left="5760" w:hanging="360"/>
+      </w:pPr>
+      <w:rPr>
+        <w:rFonts w:ascii="Courier New" w:hAnsi="Courier New" w:cs="Courier New" w:hint="default"/>
+      </w:rPr>
+    </w:lvl>
+    <w:lvl w:ilvl="8" w:tplc="04070005" w:tentative="1">
+      <w:start w:val="1"/>
+      <w:numFmt w:val="bullet"/>
+      <w:lvlText w:val=""/>
+      <w:lvlJc w:val="left"/>
+      <w:pPr>
+        <w:ind w:left="6480" w:hanging="360"/>
+      </w:pPr>
+      <w:rPr>
+        <w:rFonts w:ascii="Wingdings" w:hAnsi="Wingdings" w:hint="default"/>
+      </w:rPr>
+    </w:lvl>
+  </w:abstractNum>
+  <w:abstractNum w:abstractNumId="5">
     <w:nsid w:val="6E323B7F"/>
     <w:multiLevelType w:val="hybridMultilevel"/>
     <w:tmpl w:val="7246688C"/>
@@ -1810,7 +4141,7 @@
     </w:lvl>
   </w:abstractNum>
   <w:num w:numId="1">
-    <w:abstractNumId w:val="4"/>
+    <w:abstractNumId w:val="5"/>
   </w:num>
   <w:num w:numId="2">
     <w:abstractNumId w:val="0"/>
@@ -1823,6 +4154,9 @@
   </w:num>
   <w:num w:numId="5">
     <w:abstractNumId w:val="2"/>
+  </w:num>
+  <w:num w:numId="6">
+    <w:abstractNumId w:val="4"/>
   </w:num>
 </w:numbering>
 </file>
@@ -1990,7 +4324,6 @@
   <w:style w:type="character" w:default="1" w:styleId="Absatz-Standardschriftart">
     <w:name w:val="Default Paragraph Font"/>
     <w:uiPriority w:val="1"/>
-    <w:semiHidden/>
     <w:unhideWhenUsed/>
   </w:style>
   <w:style w:type="table" w:default="1" w:styleId="NormaleTabelle">
@@ -2035,6 +4368,73 @@
       <w:color w:val="0000FF" w:themeColor="hyperlink"/>
       <w:u w:val="single"/>
     </w:rPr>
+  </w:style>
+  <w:style w:type="character" w:styleId="BesuchterHyperlink">
+    <w:name w:val="FollowedHyperlink"/>
+    <w:basedOn w:val="Absatz-Standardschriftart"/>
+    <w:uiPriority w:val="99"/>
+    <w:semiHidden/>
+    <w:unhideWhenUsed/>
+    <w:rsid w:val="00FA6BB6"/>
+    <w:rPr>
+      <w:color w:val="800080" w:themeColor="followedHyperlink"/>
+      <w:u w:val="single"/>
+    </w:rPr>
+  </w:style>
+  <w:style w:type="character" w:styleId="Hervorhebung">
+    <w:name w:val="Emphasis"/>
+    <w:basedOn w:val="Absatz-Standardschriftart"/>
+    <w:uiPriority w:val="20"/>
+    <w:qFormat/>
+    <w:rsid w:val="001D5B0B"/>
+    <w:rPr>
+      <w:i/>
+      <w:iCs/>
+    </w:rPr>
+  </w:style>
+  <w:style w:type="paragraph" w:styleId="Kopfzeile">
+    <w:name w:val="header"/>
+    <w:basedOn w:val="Standard"/>
+    <w:link w:val="KopfzeileZchn"/>
+    <w:uiPriority w:val="99"/>
+    <w:unhideWhenUsed/>
+    <w:rsid w:val="007050B3"/>
+    <w:pPr>
+      <w:tabs>
+        <w:tab w:val="center" w:pos="4536"/>
+        <w:tab w:val="right" w:pos="9072"/>
+      </w:tabs>
+      <w:spacing w:after="0" w:line="240" w:lineRule="auto"/>
+    </w:pPr>
+  </w:style>
+  <w:style w:type="character" w:customStyle="1" w:styleId="KopfzeileZchn">
+    <w:name w:val="Kopfzeile Zchn"/>
+    <w:basedOn w:val="Absatz-Standardschriftart"/>
+    <w:link w:val="Kopfzeile"/>
+    <w:uiPriority w:val="99"/>
+    <w:rsid w:val="007050B3"/>
+  </w:style>
+  <w:style w:type="paragraph" w:styleId="Fuzeile">
+    <w:name w:val="footer"/>
+    <w:basedOn w:val="Standard"/>
+    <w:link w:val="FuzeileZchn"/>
+    <w:uiPriority w:val="99"/>
+    <w:unhideWhenUsed/>
+    <w:rsid w:val="007050B3"/>
+    <w:pPr>
+      <w:tabs>
+        <w:tab w:val="center" w:pos="4536"/>
+        <w:tab w:val="right" w:pos="9072"/>
+      </w:tabs>
+      <w:spacing w:after="0" w:line="240" w:lineRule="auto"/>
+    </w:pPr>
+  </w:style>
+  <w:style w:type="character" w:customStyle="1" w:styleId="FuzeileZchn">
+    <w:name w:val="Fußzeile Zchn"/>
+    <w:basedOn w:val="Absatz-Standardschriftart"/>
+    <w:link w:val="Fuzeile"/>
+    <w:uiPriority w:val="99"/>
+    <w:rsid w:val="007050B3"/>
   </w:style>
 </w:styles>
 </file>
@@ -2202,7 +4602,6 @@
   <w:style w:type="character" w:default="1" w:styleId="Absatz-Standardschriftart">
     <w:name w:val="Default Paragraph Font"/>
     <w:uiPriority w:val="1"/>
-    <w:semiHidden/>
     <w:unhideWhenUsed/>
   </w:style>
   <w:style w:type="table" w:default="1" w:styleId="NormaleTabelle">
@@ -2247,6 +4646,73 @@
       <w:color w:val="0000FF" w:themeColor="hyperlink"/>
       <w:u w:val="single"/>
     </w:rPr>
+  </w:style>
+  <w:style w:type="character" w:styleId="BesuchterHyperlink">
+    <w:name w:val="FollowedHyperlink"/>
+    <w:basedOn w:val="Absatz-Standardschriftart"/>
+    <w:uiPriority w:val="99"/>
+    <w:semiHidden/>
+    <w:unhideWhenUsed/>
+    <w:rsid w:val="00FA6BB6"/>
+    <w:rPr>
+      <w:color w:val="800080" w:themeColor="followedHyperlink"/>
+      <w:u w:val="single"/>
+    </w:rPr>
+  </w:style>
+  <w:style w:type="character" w:styleId="Hervorhebung">
+    <w:name w:val="Emphasis"/>
+    <w:basedOn w:val="Absatz-Standardschriftart"/>
+    <w:uiPriority w:val="20"/>
+    <w:qFormat/>
+    <w:rsid w:val="001D5B0B"/>
+    <w:rPr>
+      <w:i/>
+      <w:iCs/>
+    </w:rPr>
+  </w:style>
+  <w:style w:type="paragraph" w:styleId="Kopfzeile">
+    <w:name w:val="header"/>
+    <w:basedOn w:val="Standard"/>
+    <w:link w:val="KopfzeileZchn"/>
+    <w:uiPriority w:val="99"/>
+    <w:unhideWhenUsed/>
+    <w:rsid w:val="007050B3"/>
+    <w:pPr>
+      <w:tabs>
+        <w:tab w:val="center" w:pos="4536"/>
+        <w:tab w:val="right" w:pos="9072"/>
+      </w:tabs>
+      <w:spacing w:after="0" w:line="240" w:lineRule="auto"/>
+    </w:pPr>
+  </w:style>
+  <w:style w:type="character" w:customStyle="1" w:styleId="KopfzeileZchn">
+    <w:name w:val="Kopfzeile Zchn"/>
+    <w:basedOn w:val="Absatz-Standardschriftart"/>
+    <w:link w:val="Kopfzeile"/>
+    <w:uiPriority w:val="99"/>
+    <w:rsid w:val="007050B3"/>
+  </w:style>
+  <w:style w:type="paragraph" w:styleId="Fuzeile">
+    <w:name w:val="footer"/>
+    <w:basedOn w:val="Standard"/>
+    <w:link w:val="FuzeileZchn"/>
+    <w:uiPriority w:val="99"/>
+    <w:unhideWhenUsed/>
+    <w:rsid w:val="007050B3"/>
+    <w:pPr>
+      <w:tabs>
+        <w:tab w:val="center" w:pos="4536"/>
+        <w:tab w:val="right" w:pos="9072"/>
+      </w:tabs>
+      <w:spacing w:after="0" w:line="240" w:lineRule="auto"/>
+    </w:pPr>
+  </w:style>
+  <w:style w:type="character" w:customStyle="1" w:styleId="FuzeileZchn">
+    <w:name w:val="Fußzeile Zchn"/>
+    <w:basedOn w:val="Absatz-Standardschriftart"/>
+    <w:link w:val="Fuzeile"/>
+    <w:uiPriority w:val="99"/>
+    <w:rsid w:val="007050B3"/>
   </w:style>
 </w:styles>
 </file>
@@ -2541,7 +5007,7 @@
 </file>
 
 <file path=customXml/itemProps1.xml><?xml version="1.0" encoding="utf-8"?>
-<ds:datastoreItem xmlns:ds="http://schemas.openxmlformats.org/officeDocument/2006/customXml" ds:itemID="{B9BC0EBB-B2A5-428C-B750-4BAF02366446}">
+<ds:datastoreItem xmlns:ds="http://schemas.openxmlformats.org/officeDocument/2006/customXml" ds:itemID="{62FBB2E5-AB8C-4657-BBDB-C0598904AF6C}">
   <ds:schemaRefs>
     <ds:schemaRef ds:uri="http://schemas.openxmlformats.org/officeDocument/2006/bibliography"/>
   </ds:schemaRefs>

</xml_diff>